<commit_message>
:file_folder: Ajout du document comprenant le TLS wireshark
</commit_message>
<xml_diff>
--- a/.Documentation/.SSL_Dossier/SSL_Dossier_Final_Bastin-Thomas.docx
+++ b/.Documentation/.SSL_Dossier/SSL_Dossier_Final_Bastin-Thomas.docx
@@ -125,7 +125,7 @@
           </mc:Choice>
           <mc:Fallback>
             <w:pict>
-              <v:rect w14:anchorId="77153BED" id="Rectangle 1" o:spid="_x0000_s1026" style="position:absolute;margin-left:7.75pt;margin-top:.85pt;width:436.3pt;height:9.25pt;z-index:251659264;visibility:visible;mso-wrap-style:square;mso-width-percent:0;mso-height-percent:0;mso-wrap-distance-left:9pt;mso-wrap-distance-top:0;mso-wrap-distance-right:9pt;mso-wrap-distance-bottom:0;mso-position-horizontal:absolute;mso-position-horizontal-relative:text;mso-position-vertical:absolute;mso-position-vertical-relative:text;mso-width-percent:0;mso-height-percent:0;mso-width-relative:margin;mso-height-relative:margin;v-text-anchor:middle" o:gfxdata="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" filled="f" strokecolor="#c00000" strokeweight="3pt">
+              <v:rect w14:anchorId="7F6BECFA" id="Rectangle 1" o:spid="_x0000_s1026" style="position:absolute;margin-left:7.75pt;margin-top:.85pt;width:436.3pt;height:9.25pt;z-index:251659264;visibility:visible;mso-wrap-style:square;mso-width-percent:0;mso-height-percent:0;mso-wrap-distance-left:9pt;mso-wrap-distance-top:0;mso-wrap-distance-right:9pt;mso-wrap-distance-bottom:0;mso-position-horizontal:absolute;mso-position-horizontal-relative:text;mso-position-vertical:absolute;mso-position-vertical-relative:text;mso-width-percent:0;mso-height-percent:0;mso-width-relative:margin;mso-height-relative:margin;v-text-anchor:middle" o:gfxdata="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" filled="f" strokecolor="#c00000" strokeweight="3pt">
                 <v:stroke joinstyle="round"/>
               </v:rect>
             </w:pict>
@@ -254,7 +254,7 @@
           </mc:Choice>
           <mc:Fallback>
             <w:pict>
-              <v:rect w14:anchorId="443CB2A5" id="Rectangle 1" o:spid="_x0000_s1026" style="position:absolute;margin-left:7.75pt;margin-top:22pt;width:438.95pt;height:9.25pt;z-index:251661312;visibility:visible;mso-wrap-style:square;mso-width-percent:0;mso-height-percent:0;mso-wrap-distance-left:9pt;mso-wrap-distance-top:0;mso-wrap-distance-right:9pt;mso-wrap-distance-bottom:0;mso-position-horizontal:absolute;mso-position-horizontal-relative:text;mso-position-vertical:absolute;mso-position-vertical-relative:text;mso-width-percent:0;mso-height-percent:0;mso-width-relative:margin;mso-height-relative:margin;v-text-anchor:middle" o:gfxdata="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" filled="f" strokecolor="#c00000" strokeweight="3pt">
+              <v:rect w14:anchorId="4BD6758D" id="Rectangle 1" o:spid="_x0000_s1026" style="position:absolute;margin-left:7.75pt;margin-top:22pt;width:438.95pt;height:9.25pt;z-index:251661312;visibility:visible;mso-wrap-style:square;mso-width-percent:0;mso-height-percent:0;mso-wrap-distance-left:9pt;mso-wrap-distance-top:0;mso-wrap-distance-right:9pt;mso-wrap-distance-bottom:0;mso-position-horizontal:absolute;mso-position-horizontal-relative:text;mso-position-vertical:absolute;mso-position-vertical-relative:text;mso-width-percent:0;mso-height-percent:0;mso-width-relative:margin;mso-height-relative:margin;v-text-anchor:middle" o:gfxdata="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" filled="f" strokecolor="#c00000" strokeweight="3pt">
                 <v:stroke joinstyle="round"/>
               </v:rect>
             </w:pict>
@@ -402,7 +402,7 @@
           </mc:Choice>
           <mc:Fallback>
             <w:pict>
-              <v:rect w14:anchorId="00E7F267" id="Rectangle 1" o:spid="_x0000_s1026" style="position:absolute;margin-left:136.75pt;margin-top:288.15pt;width:251.45pt;height:11.65pt;z-index:251665408;visibility:visible;mso-wrap-style:square;mso-width-percent:0;mso-height-percent:0;mso-wrap-distance-left:9pt;mso-wrap-distance-top:0;mso-wrap-distance-right:9pt;mso-wrap-distance-bottom:0;mso-position-horizontal:absolute;mso-position-horizontal-relative:text;mso-position-vertical:absolute;mso-position-vertical-relative:text;mso-width-percent:0;mso-height-percent:0;mso-width-relative:margin;mso-height-relative:margin;v-text-anchor:middle" o:gfxdata="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" filled="f" strokecolor="#c00000" strokeweight="3pt">
+              <v:rect w14:anchorId="53CF0475" id="Rectangle 1" o:spid="_x0000_s1026" style="position:absolute;margin-left:136.75pt;margin-top:288.15pt;width:251.45pt;height:11.65pt;z-index:251665408;visibility:visible;mso-wrap-style:square;mso-width-percent:0;mso-height-percent:0;mso-wrap-distance-left:9pt;mso-wrap-distance-top:0;mso-wrap-distance-right:9pt;mso-wrap-distance-bottom:0;mso-position-horizontal:absolute;mso-position-horizontal-relative:text;mso-position-vertical:absolute;mso-position-vertical-relative:text;mso-width-percent:0;mso-height-percent:0;mso-width-relative:margin;mso-height-relative:margin;v-text-anchor:middle" o:gfxdata="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" filled="f" strokecolor="#c00000" strokeweight="3pt">
                 <v:stroke joinstyle="round"/>
               </v:rect>
             </w:pict>
@@ -492,7 +492,7 @@
           </mc:Choice>
           <mc:Fallback>
             <w:pict>
-              <v:rect w14:anchorId="1F5BB66B" id="Rectangle 1" o:spid="_x0000_s1026" style="position:absolute;margin-left:49.7pt;margin-top:.15pt;width:352.2pt;height:12.9pt;z-index:251663360;visibility:visible;mso-wrap-style:square;mso-width-percent:0;mso-height-percent:0;mso-wrap-distance-left:9pt;mso-wrap-distance-top:0;mso-wrap-distance-right:9pt;mso-wrap-distance-bottom:0;mso-position-horizontal:absolute;mso-position-horizontal-relative:text;mso-position-vertical:absolute;mso-position-vertical-relative:text;mso-width-percent:0;mso-height-percent:0;mso-width-relative:margin;mso-height-relative:margin;v-text-anchor:middle" o:gfxdata="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" filled="f" strokecolor="#c00000" strokeweight="3pt">
+              <v:rect w14:anchorId="29BC306A" id="Rectangle 1" o:spid="_x0000_s1026" style="position:absolute;margin-left:49.7pt;margin-top:.15pt;width:352.2pt;height:12.9pt;z-index:251663360;visibility:visible;mso-wrap-style:square;mso-width-percent:0;mso-height-percent:0;mso-wrap-distance-left:9pt;mso-wrap-distance-top:0;mso-wrap-distance-right:9pt;mso-wrap-distance-bottom:0;mso-position-horizontal:absolute;mso-position-horizontal-relative:text;mso-position-vertical:absolute;mso-position-vertical-relative:text;mso-width-percent:0;mso-height-percent:0;mso-width-relative:margin;mso-height-relative:margin;v-text-anchor:middle" o:gfxdata="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" filled="f" strokecolor="#c00000" strokeweight="3pt">
                 <v:stroke joinstyle="round"/>
               </v:rect>
             </w:pict>
@@ -631,7 +631,7 @@
           </mc:Choice>
           <mc:Fallback>
             <w:pict>
-              <v:rect w14:anchorId="633E41B8" id="Rectangle 1" o:spid="_x0000_s1026" style="position:absolute;margin-left:.25pt;margin-top:22.95pt;width:451.25pt;height:11.65pt;z-index:251667456;visibility:visible;mso-wrap-style:square;mso-width-percent:0;mso-height-percent:0;mso-wrap-distance-left:9pt;mso-wrap-distance-top:0;mso-wrap-distance-right:9pt;mso-wrap-distance-bottom:0;mso-position-horizontal:absolute;mso-position-horizontal-relative:text;mso-position-vertical:absolute;mso-position-vertical-relative:text;mso-width-percent:0;mso-height-percent:0;mso-width-relative:margin;mso-height-relative:margin;v-text-anchor:middle" o:gfxdata="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" filled="f" strokecolor="#c00000" strokeweight="3pt">
+              <v:rect w14:anchorId="42D1B987" id="Rectangle 1" o:spid="_x0000_s1026" style="position:absolute;margin-left:.25pt;margin-top:22.95pt;width:451.25pt;height:11.65pt;z-index:251667456;visibility:visible;mso-wrap-style:square;mso-width-percent:0;mso-height-percent:0;mso-wrap-distance-left:9pt;mso-wrap-distance-top:0;mso-wrap-distance-right:9pt;mso-wrap-distance-bottom:0;mso-position-horizontal:absolute;mso-position-horizontal-relative:text;mso-position-vertical:absolute;mso-position-vertical-relative:text;mso-width-percent:0;mso-height-percent:0;mso-width-relative:margin;mso-height-relative:margin;v-text-anchor:middle" o:gfxdata="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" filled="f" strokecolor="#c00000" strokeweight="3pt">
                 <v:stroke joinstyle="round"/>
               </v:rect>
             </w:pict>
@@ -726,7 +726,7 @@
           </mc:Choice>
           <mc:Fallback>
             <w:pict>
-              <v:rect w14:anchorId="58773F49" id="Rectangle 1" o:spid="_x0000_s1026" style="position:absolute;margin-left:62.85pt;margin-top:357.35pt;width:316.55pt;height:16.65pt;z-index:251669504;visibility:visible;mso-wrap-style:square;mso-width-percent:0;mso-height-percent:0;mso-wrap-distance-left:9pt;mso-wrap-distance-top:0;mso-wrap-distance-right:9pt;mso-wrap-distance-bottom:0;mso-position-horizontal:absolute;mso-position-horizontal-relative:text;mso-position-vertical:absolute;mso-position-vertical-relative:text;mso-width-percent:0;mso-height-percent:0;mso-width-relative:margin;mso-height-relative:margin;v-text-anchor:middle" o:gfxdata="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" filled="f" strokecolor="#c00000" strokeweight="3pt">
+              <v:rect w14:anchorId="37CB75DD" id="Rectangle 1" o:spid="_x0000_s1026" style="position:absolute;margin-left:62.85pt;margin-top:357.35pt;width:316.55pt;height:16.65pt;z-index:251669504;visibility:visible;mso-wrap-style:square;mso-width-percent:0;mso-height-percent:0;mso-wrap-distance-left:9pt;mso-wrap-distance-top:0;mso-wrap-distance-right:9pt;mso-wrap-distance-bottom:0;mso-position-horizontal:absolute;mso-position-horizontal-relative:text;mso-position-vertical:absolute;mso-position-vertical-relative:text;mso-width-percent:0;mso-height-percent:0;mso-width-relative:margin;mso-height-relative:margin;v-text-anchor:middle" o:gfxdata="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" filled="f" strokecolor="#c00000" strokeweight="3pt">
                 <v:stroke joinstyle="round"/>
               </v:rect>
             </w:pict>
@@ -859,7 +859,7 @@
           </mc:Choice>
           <mc:Fallback>
             <w:pict>
-              <v:rect w14:anchorId="704EDD54" id="Rectangle 1" o:spid="_x0000_s1026" style="position:absolute;margin-left:.2pt;margin-top:.15pt;width:474.2pt;height:11.7pt;z-index:251671552;visibility:visible;mso-wrap-style:square;mso-width-percent:0;mso-height-percent:0;mso-wrap-distance-left:9pt;mso-wrap-distance-top:0;mso-wrap-distance-right:9pt;mso-wrap-distance-bottom:0;mso-position-horizontal:absolute;mso-position-horizontal-relative:text;mso-position-vertical:absolute;mso-position-vertical-relative:text;mso-width-percent:0;mso-height-percent:0;mso-width-relative:margin;mso-height-relative:margin;v-text-anchor:middle" o:gfxdata="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" filled="f" strokecolor="#c00000" strokeweight="3pt">
+              <v:rect w14:anchorId="58CF83D0" id="Rectangle 1" o:spid="_x0000_s1026" style="position:absolute;margin-left:.2pt;margin-top:.15pt;width:474.2pt;height:11.7pt;z-index:251671552;visibility:visible;mso-wrap-style:square;mso-width-percent:0;mso-height-percent:0;mso-wrap-distance-left:9pt;mso-wrap-distance-top:0;mso-wrap-distance-right:9pt;mso-wrap-distance-bottom:0;mso-position-horizontal:absolute;mso-position-horizontal-relative:text;mso-position-vertical:absolute;mso-position-vertical-relative:text;mso-width-percent:0;mso-height-percent:0;mso-width-relative:margin;mso-height-relative:margin;v-text-anchor:middle" o:gfxdata="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" filled="f" strokecolor="#c00000" strokeweight="3pt">
                 <v:stroke joinstyle="round"/>
               </v:rect>
             </w:pict>
@@ -928,7 +928,7 @@
         <mc:AlternateContent>
           <mc:Choice Requires="wps">
             <w:drawing>
-              <wp:anchor distT="0" distB="0" distL="114300" distR="114300" simplePos="0" relativeHeight="251673600" behindDoc="0" locked="0" layoutInCell="1" allowOverlap="1" wp14:anchorId="078A53BC" wp14:editId="5C6F236B">
+              <wp:anchor distT="0" distB="0" distL="114300" distR="114300" simplePos="0" relativeHeight="251673600" behindDoc="0" locked="0" layoutInCell="1" allowOverlap="1" wp14:anchorId="078A53BC" wp14:editId="287E1FF0">
                 <wp:simplePos x="0" y="0"/>
                 <wp:positionH relativeFrom="column">
                   <wp:posOffset>3147</wp:posOffset>
@@ -998,7 +998,7 @@
           </mc:Choice>
           <mc:Fallback>
             <w:pict>
-              <v:rect w14:anchorId="648C015B" id="Rectangle 1" o:spid="_x0000_s1026" style="position:absolute;margin-left:.25pt;margin-top:22.75pt;width:474.2pt;height:12.25pt;z-index:251673600;visibility:visible;mso-wrap-style:square;mso-width-percent:0;mso-height-percent:0;mso-wrap-distance-left:9pt;mso-wrap-distance-top:0;mso-wrap-distance-right:9pt;mso-wrap-distance-bottom:0;mso-position-horizontal:absolute;mso-position-horizontal-relative:text;mso-position-vertical:absolute;mso-position-vertical-relative:text;mso-width-percent:0;mso-height-percent:0;mso-width-relative:margin;mso-height-relative:margin;v-text-anchor:middle" o:gfxdata="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" filled="f" strokecolor="#c00000" strokeweight="3pt">
+              <v:rect w14:anchorId="29E4DE9B" id="Rectangle 1" o:spid="_x0000_s1026" style="position:absolute;margin-left:.25pt;margin-top:22.75pt;width:474.2pt;height:12.25pt;z-index:251673600;visibility:visible;mso-wrap-style:square;mso-width-percent:0;mso-height-percent:0;mso-wrap-distance-left:9pt;mso-wrap-distance-top:0;mso-wrap-distance-right:9pt;mso-wrap-distance-bottom:0;mso-position-horizontal:absolute;mso-position-horizontal-relative:text;mso-position-vertical:absolute;mso-position-vertical-relative:text;mso-width-percent:0;mso-height-percent:0;mso-width-relative:margin;mso-height-relative:margin;v-text-anchor:middle" o:gfxdata="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" filled="f" strokecolor="#c00000" strokeweight="3pt">
                 <v:stroke joinstyle="round"/>
               </v:rect>
             </w:pict>
@@ -1010,6 +1010,96 @@
       <w:pPr>
         <w:jc w:val="center"/>
       </w:pPr>
+      <w:r>
+        <w:rPr>
+          <w:rFonts w:ascii="Arial" w:hAnsi="Arial" w:cs="Arial"/>
+          <w:b/>
+          <w:bCs/>
+          <w:noProof/>
+          <w:color w:val="000000"/>
+          <w:sz w:val="40"/>
+          <w:szCs w:val="40"/>
+        </w:rPr>
+        <mc:AlternateContent>
+          <mc:Choice Requires="wps">
+            <w:drawing>
+              <wp:anchor distT="0" distB="0" distL="114300" distR="114300" simplePos="0" relativeHeight="251675648" behindDoc="0" locked="0" layoutInCell="1" allowOverlap="1" wp14:anchorId="12FB8E83" wp14:editId="3DB8F77F">
+                <wp:simplePos x="0" y="0"/>
+                <wp:positionH relativeFrom="column">
+                  <wp:posOffset>1378281</wp:posOffset>
+                </wp:positionH>
+                <wp:positionV relativeFrom="paragraph">
+                  <wp:posOffset>5342890</wp:posOffset>
+                </wp:positionV>
+                <wp:extent cx="4443178" cy="147927"/>
+                <wp:effectExtent l="19050" t="19050" r="14605" b="24130"/>
+                <wp:wrapNone/>
+                <wp:docPr id="950603467" name="Rectangle 1"/>
+                <wp:cNvGraphicFramePr/>
+                <a:graphic xmlns:a="http://schemas.openxmlformats.org/drawingml/2006/main">
+                  <a:graphicData uri="http://schemas.microsoft.com/office/word/2010/wordprocessingShape">
+                    <wps:wsp>
+                      <wps:cNvSpPr/>
+                      <wps:spPr>
+                        <a:xfrm>
+                          <a:off x="0" y="0"/>
+                          <a:ext cx="4443178" cy="147927"/>
+                        </a:xfrm>
+                        <a:prstGeom prst="rect">
+                          <a:avLst/>
+                        </a:prstGeom>
+                        <a:noFill/>
+                        <a:ln w="38100" cap="flat" cmpd="sng" algn="ctr">
+                          <a:solidFill>
+                            <a:srgbClr val="C00000"/>
+                          </a:solidFill>
+                          <a:prstDash val="solid"/>
+                          <a:round/>
+                          <a:headEnd type="none" w="med" len="med"/>
+                          <a:tailEnd type="none" w="med" len="med"/>
+                        </a:ln>
+                      </wps:spPr>
+                      <wps:style>
+                        <a:lnRef idx="0">
+                          <a:scrgbClr r="0" g="0" b="0"/>
+                        </a:lnRef>
+                        <a:fillRef idx="0">
+                          <a:scrgbClr r="0" g="0" b="0"/>
+                        </a:fillRef>
+                        <a:effectRef idx="0">
+                          <a:scrgbClr r="0" g="0" b="0"/>
+                        </a:effectRef>
+                        <a:fontRef idx="minor">
+                          <a:schemeClr val="accent2"/>
+                        </a:fontRef>
+                      </wps:style>
+                      <wps:bodyPr rot="0" spcFirstLastPara="0" vertOverflow="overflow" horzOverflow="overflow" vert="horz" wrap="square" lIns="91440" tIns="45720" rIns="91440" bIns="45720" numCol="1" spcCol="0" rtlCol="0" fromWordArt="0" anchor="ctr" anchorCtr="0" forceAA="0" compatLnSpc="1">
+                        <a:prstTxWarp prst="textNoShape">
+                          <a:avLst/>
+                        </a:prstTxWarp>
+                        <a:noAutofit/>
+                      </wps:bodyPr>
+                    </wps:wsp>
+                  </a:graphicData>
+                </a:graphic>
+                <wp14:sizeRelH relativeFrom="margin">
+                  <wp14:pctWidth>0</wp14:pctWidth>
+                </wp14:sizeRelH>
+                <wp14:sizeRelV relativeFrom="margin">
+                  <wp14:pctHeight>0</wp14:pctHeight>
+                </wp14:sizeRelV>
+              </wp:anchor>
+            </w:drawing>
+          </mc:Choice>
+          <mc:Fallback>
+            <w:pict>
+              <v:rect w14:anchorId="129098DE" id="Rectangle 1" o:spid="_x0000_s1026" style="position:absolute;margin-left:108.55pt;margin-top:420.7pt;width:349.85pt;height:11.65pt;z-index:251675648;visibility:visible;mso-wrap-style:square;mso-width-percent:0;mso-height-percent:0;mso-wrap-distance-left:9pt;mso-wrap-distance-top:0;mso-wrap-distance-right:9pt;mso-wrap-distance-bottom:0;mso-position-horizontal:absolute;mso-position-horizontal-relative:text;mso-position-vertical:absolute;mso-position-vertical-relative:text;mso-width-percent:0;mso-height-percent:0;mso-width-relative:margin;mso-height-relative:margin;v-text-anchor:middle" o:gfxdata="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" filled="f" strokecolor="#c00000" strokeweight="3pt">
+                <v:stroke joinstyle="round"/>
+              </v:rect>
+            </w:pict>
+          </mc:Fallback>
+        </mc:AlternateContent>
+      </w:r>
       <w:r>
         <w:drawing>
           <wp:inline distT="0" distB="0" distL="0" distR="0" wp14:anchorId="01047D59" wp14:editId="6036F80B">
@@ -1052,6 +1142,2303 @@
       <w:pPr>
         <w:jc w:val="center"/>
       </w:pPr>
+      <w:r>
+        <w:rPr>
+          <w:rFonts w:ascii="Arial" w:hAnsi="Arial" w:cs="Arial"/>
+          <w:b/>
+          <w:bCs/>
+          <w:noProof/>
+          <w:color w:val="000000"/>
+          <w:sz w:val="40"/>
+          <w:szCs w:val="40"/>
+        </w:rPr>
+        <w:lastRenderedPageBreak/>
+        <mc:AlternateContent>
+          <mc:Choice Requires="wps">
+            <w:drawing>
+              <wp:anchor distT="0" distB="0" distL="114300" distR="114300" simplePos="0" relativeHeight="251679744" behindDoc="0" locked="0" layoutInCell="1" allowOverlap="1" wp14:anchorId="033066D8" wp14:editId="41C33236">
+                <wp:simplePos x="0" y="0"/>
+                <wp:positionH relativeFrom="column">
+                  <wp:posOffset>318052</wp:posOffset>
+                </wp:positionH>
+                <wp:positionV relativeFrom="paragraph">
+                  <wp:posOffset>2208199</wp:posOffset>
+                </wp:positionV>
+                <wp:extent cx="5502275" cy="484754"/>
+                <wp:effectExtent l="19050" t="19050" r="22225" b="10795"/>
+                <wp:wrapNone/>
+                <wp:docPr id="955707189" name="Rectangle 1"/>
+                <wp:cNvGraphicFramePr/>
+                <a:graphic xmlns:a="http://schemas.openxmlformats.org/drawingml/2006/main">
+                  <a:graphicData uri="http://schemas.microsoft.com/office/word/2010/wordprocessingShape">
+                    <wps:wsp>
+                      <wps:cNvSpPr/>
+                      <wps:spPr>
+                        <a:xfrm>
+                          <a:off x="0" y="0"/>
+                          <a:ext cx="5502275" cy="484754"/>
+                        </a:xfrm>
+                        <a:prstGeom prst="rect">
+                          <a:avLst/>
+                        </a:prstGeom>
+                        <a:noFill/>
+                        <a:ln w="38100" cap="flat" cmpd="sng" algn="ctr">
+                          <a:solidFill>
+                            <a:srgbClr val="C00000"/>
+                          </a:solidFill>
+                          <a:prstDash val="solid"/>
+                          <a:round/>
+                          <a:headEnd type="none" w="med" len="med"/>
+                          <a:tailEnd type="none" w="med" len="med"/>
+                        </a:ln>
+                      </wps:spPr>
+                      <wps:style>
+                        <a:lnRef idx="0">
+                          <a:scrgbClr r="0" g="0" b="0"/>
+                        </a:lnRef>
+                        <a:fillRef idx="0">
+                          <a:scrgbClr r="0" g="0" b="0"/>
+                        </a:fillRef>
+                        <a:effectRef idx="0">
+                          <a:scrgbClr r="0" g="0" b="0"/>
+                        </a:effectRef>
+                        <a:fontRef idx="minor">
+                          <a:schemeClr val="accent2"/>
+                        </a:fontRef>
+                      </wps:style>
+                      <wps:bodyPr rot="0" spcFirstLastPara="0" vertOverflow="overflow" horzOverflow="overflow" vert="horz" wrap="square" lIns="91440" tIns="45720" rIns="91440" bIns="45720" numCol="1" spcCol="0" rtlCol="0" fromWordArt="0" anchor="ctr" anchorCtr="0" forceAA="0" compatLnSpc="1">
+                        <a:prstTxWarp prst="textNoShape">
+                          <a:avLst/>
+                        </a:prstTxWarp>
+                        <a:noAutofit/>
+                      </wps:bodyPr>
+                    </wps:wsp>
+                  </a:graphicData>
+                </a:graphic>
+                <wp14:sizeRelH relativeFrom="margin">
+                  <wp14:pctWidth>0</wp14:pctWidth>
+                </wp14:sizeRelH>
+                <wp14:sizeRelV relativeFrom="margin">
+                  <wp14:pctHeight>0</wp14:pctHeight>
+                </wp14:sizeRelV>
+              </wp:anchor>
+            </w:drawing>
+          </mc:Choice>
+          <mc:Fallback>
+            <w:pict>
+              <v:rect w14:anchorId="098FE885" id="Rectangle 1" o:spid="_x0000_s1026" style="position:absolute;margin-left:25.05pt;margin-top:173.85pt;width:433.25pt;height:38.15pt;z-index:251679744;visibility:visible;mso-wrap-style:square;mso-width-percent:0;mso-height-percent:0;mso-wrap-distance-left:9pt;mso-wrap-distance-top:0;mso-wrap-distance-right:9pt;mso-wrap-distance-bottom:0;mso-position-horizontal:absolute;mso-position-horizontal-relative:text;mso-position-vertical:absolute;mso-position-vertical-relative:text;mso-width-percent:0;mso-height-percent:0;mso-width-relative:margin;mso-height-relative:margin;v-text-anchor:middle" o:gfxdata="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" filled="f" strokecolor="#c00000" strokeweight="3pt">
+                <v:stroke joinstyle="round"/>
+              </v:rect>
+            </w:pict>
+          </mc:Fallback>
+        </mc:AlternateContent>
+      </w:r>
+      <w:r>
+        <w:rPr>
+          <w:rFonts w:ascii="Arial" w:hAnsi="Arial" w:cs="Arial"/>
+          <w:b/>
+          <w:bCs/>
+          <w:noProof/>
+          <w:color w:val="000000"/>
+          <w:sz w:val="40"/>
+          <w:szCs w:val="40"/>
+        </w:rPr>
+        <mc:AlternateContent>
+          <mc:Choice Requires="wps">
+            <w:drawing>
+              <wp:anchor distT="0" distB="0" distL="114300" distR="114300" simplePos="0" relativeHeight="251677696" behindDoc="0" locked="0" layoutInCell="1" allowOverlap="1" wp14:anchorId="6A9A20EB" wp14:editId="33686F4E">
+                <wp:simplePos x="0" y="0"/>
+                <wp:positionH relativeFrom="column">
+                  <wp:posOffset>3146</wp:posOffset>
+                </wp:positionH>
+                <wp:positionV relativeFrom="paragraph">
+                  <wp:posOffset>13639</wp:posOffset>
+                </wp:positionV>
+                <wp:extent cx="5728363" cy="171781"/>
+                <wp:effectExtent l="19050" t="19050" r="24765" b="19050"/>
+                <wp:wrapNone/>
+                <wp:docPr id="167389275" name="Rectangle 1"/>
+                <wp:cNvGraphicFramePr/>
+                <a:graphic xmlns:a="http://schemas.openxmlformats.org/drawingml/2006/main">
+                  <a:graphicData uri="http://schemas.microsoft.com/office/word/2010/wordprocessingShape">
+                    <wps:wsp>
+                      <wps:cNvSpPr/>
+                      <wps:spPr>
+                        <a:xfrm>
+                          <a:off x="0" y="0"/>
+                          <a:ext cx="5728363" cy="171781"/>
+                        </a:xfrm>
+                        <a:prstGeom prst="rect">
+                          <a:avLst/>
+                        </a:prstGeom>
+                        <a:noFill/>
+                        <a:ln w="38100" cap="flat" cmpd="sng" algn="ctr">
+                          <a:solidFill>
+                            <a:srgbClr val="C00000"/>
+                          </a:solidFill>
+                          <a:prstDash val="solid"/>
+                          <a:round/>
+                          <a:headEnd type="none" w="med" len="med"/>
+                          <a:tailEnd type="none" w="med" len="med"/>
+                        </a:ln>
+                      </wps:spPr>
+                      <wps:style>
+                        <a:lnRef idx="0">
+                          <a:scrgbClr r="0" g="0" b="0"/>
+                        </a:lnRef>
+                        <a:fillRef idx="0">
+                          <a:scrgbClr r="0" g="0" b="0"/>
+                        </a:fillRef>
+                        <a:effectRef idx="0">
+                          <a:scrgbClr r="0" g="0" b="0"/>
+                        </a:effectRef>
+                        <a:fontRef idx="minor">
+                          <a:schemeClr val="accent2"/>
+                        </a:fontRef>
+                      </wps:style>
+                      <wps:bodyPr rot="0" spcFirstLastPara="0" vertOverflow="overflow" horzOverflow="overflow" vert="horz" wrap="square" lIns="91440" tIns="45720" rIns="91440" bIns="45720" numCol="1" spcCol="0" rtlCol="0" fromWordArt="0" anchor="ctr" anchorCtr="0" forceAA="0" compatLnSpc="1">
+                        <a:prstTxWarp prst="textNoShape">
+                          <a:avLst/>
+                        </a:prstTxWarp>
+                        <a:noAutofit/>
+                      </wps:bodyPr>
+                    </wps:wsp>
+                  </a:graphicData>
+                </a:graphic>
+                <wp14:sizeRelH relativeFrom="margin">
+                  <wp14:pctWidth>0</wp14:pctWidth>
+                </wp14:sizeRelH>
+                <wp14:sizeRelV relativeFrom="margin">
+                  <wp14:pctHeight>0</wp14:pctHeight>
+                </wp14:sizeRelV>
+              </wp:anchor>
+            </w:drawing>
+          </mc:Choice>
+          <mc:Fallback>
+            <w:pict>
+              <v:rect w14:anchorId="5CCD1B3B" id="Rectangle 1" o:spid="_x0000_s1026" style="position:absolute;margin-left:.25pt;margin-top:1.05pt;width:451.05pt;height:13.55pt;z-index:251677696;visibility:visible;mso-wrap-style:square;mso-width-percent:0;mso-height-percent:0;mso-wrap-distance-left:9pt;mso-wrap-distance-top:0;mso-wrap-distance-right:9pt;mso-wrap-distance-bottom:0;mso-position-horizontal:absolute;mso-position-horizontal-relative:text;mso-position-vertical:absolute;mso-position-vertical-relative:text;mso-width-percent:0;mso-height-percent:0;mso-width-relative:margin;mso-height-relative:margin;v-text-anchor:middle" o:gfxdata="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" filled="f" strokecolor="#c00000" strokeweight="3pt">
+                <v:stroke joinstyle="round"/>
+              </v:rect>
+            </w:pict>
+          </mc:Fallback>
+        </mc:AlternateContent>
+      </w:r>
+      <w:r>
+        <w:drawing>
+          <wp:inline distT="0" distB="0" distL="0" distR="0" wp14:anchorId="4BA6382A" wp14:editId="3C1E75D8">
+            <wp:extent cx="5731510" cy="2786380"/>
+            <wp:effectExtent l="0" t="0" r="2540" b="0"/>
+            <wp:docPr id="2127913239" name="Image 1" descr="Une image contenant texte, Appareils électroniques, capture d’écran, nombre&#10;&#10;Description générée automatiquement"/>
+            <wp:cNvGraphicFramePr>
+              <a:graphicFrameLocks xmlns:a="http://schemas.openxmlformats.org/drawingml/2006/main" noChangeAspect="1"/>
+            </wp:cNvGraphicFramePr>
+            <a:graphic xmlns:a="http://schemas.openxmlformats.org/drawingml/2006/main">
+              <a:graphicData uri="http://schemas.openxmlformats.org/drawingml/2006/picture">
+                <pic:pic xmlns:pic="http://schemas.openxmlformats.org/drawingml/2006/picture">
+                  <pic:nvPicPr>
+                    <pic:cNvPr id="2127913239" name="Image 1" descr="Une image contenant texte, Appareils électroniques, capture d’écran, nombre&#10;&#10;Description générée automatiquement"/>
+                    <pic:cNvPicPr/>
+                  </pic:nvPicPr>
+                  <pic:blipFill>
+                    <a:blip r:embed="rId12"/>
+                    <a:stretch>
+                      <a:fillRect/>
+                    </a:stretch>
+                  </pic:blipFill>
+                  <pic:spPr>
+                    <a:xfrm>
+                      <a:off x="0" y="0"/>
+                      <a:ext cx="5731510" cy="2786380"/>
+                    </a:xfrm>
+                    <a:prstGeom prst="rect">
+                      <a:avLst/>
+                    </a:prstGeom>
+                  </pic:spPr>
+                </pic:pic>
+              </a:graphicData>
+            </a:graphic>
+          </wp:inline>
+        </w:drawing>
+      </w:r>
+    </w:p>
+    <w:p>
+      <w:pPr>
+        <w:jc w:val="center"/>
+      </w:pPr>
+      <w:r>
+        <w:rPr>
+          <w:rFonts w:ascii="Arial" w:hAnsi="Arial" w:cs="Arial"/>
+          <w:b/>
+          <w:bCs/>
+          <w:noProof/>
+          <w:color w:val="000000"/>
+          <w:sz w:val="40"/>
+          <w:szCs w:val="40"/>
+        </w:rPr>
+        <mc:AlternateContent>
+          <mc:Choice Requires="wps">
+            <w:drawing>
+              <wp:anchor distT="0" distB="0" distL="114300" distR="114300" simplePos="0" relativeHeight="251681792" behindDoc="0" locked="0" layoutInCell="1" allowOverlap="1" wp14:anchorId="42C29D0A" wp14:editId="6F2CB04E">
+                <wp:simplePos x="0" y="0"/>
+                <wp:positionH relativeFrom="column">
+                  <wp:posOffset>3810</wp:posOffset>
+                </wp:positionH>
+                <wp:positionV relativeFrom="paragraph">
+                  <wp:posOffset>281001</wp:posOffset>
+                </wp:positionV>
+                <wp:extent cx="5728335" cy="171450"/>
+                <wp:effectExtent l="19050" t="19050" r="24765" b="19050"/>
+                <wp:wrapNone/>
+                <wp:docPr id="1044728447" name="Rectangle 1"/>
+                <wp:cNvGraphicFramePr/>
+                <a:graphic xmlns:a="http://schemas.openxmlformats.org/drawingml/2006/main">
+                  <a:graphicData uri="http://schemas.microsoft.com/office/word/2010/wordprocessingShape">
+                    <wps:wsp>
+                      <wps:cNvSpPr/>
+                      <wps:spPr>
+                        <a:xfrm>
+                          <a:off x="0" y="0"/>
+                          <a:ext cx="5728335" cy="171450"/>
+                        </a:xfrm>
+                        <a:prstGeom prst="rect">
+                          <a:avLst/>
+                        </a:prstGeom>
+                        <a:noFill/>
+                        <a:ln w="38100" cap="flat" cmpd="sng" algn="ctr">
+                          <a:solidFill>
+                            <a:srgbClr val="C00000"/>
+                          </a:solidFill>
+                          <a:prstDash val="solid"/>
+                          <a:round/>
+                          <a:headEnd type="none" w="med" len="med"/>
+                          <a:tailEnd type="none" w="med" len="med"/>
+                        </a:ln>
+                      </wps:spPr>
+                      <wps:style>
+                        <a:lnRef idx="0">
+                          <a:scrgbClr r="0" g="0" b="0"/>
+                        </a:lnRef>
+                        <a:fillRef idx="0">
+                          <a:scrgbClr r="0" g="0" b="0"/>
+                        </a:fillRef>
+                        <a:effectRef idx="0">
+                          <a:scrgbClr r="0" g="0" b="0"/>
+                        </a:effectRef>
+                        <a:fontRef idx="minor">
+                          <a:schemeClr val="accent2"/>
+                        </a:fontRef>
+                      </wps:style>
+                      <wps:bodyPr rot="0" spcFirstLastPara="0" vertOverflow="overflow" horzOverflow="overflow" vert="horz" wrap="square" lIns="91440" tIns="45720" rIns="91440" bIns="45720" numCol="1" spcCol="0" rtlCol="0" fromWordArt="0" anchor="ctr" anchorCtr="0" forceAA="0" compatLnSpc="1">
+                        <a:prstTxWarp prst="textNoShape">
+                          <a:avLst/>
+                        </a:prstTxWarp>
+                        <a:noAutofit/>
+                      </wps:bodyPr>
+                    </wps:wsp>
+                  </a:graphicData>
+                </a:graphic>
+                <wp14:sizeRelH relativeFrom="margin">
+                  <wp14:pctWidth>0</wp14:pctWidth>
+                </wp14:sizeRelH>
+                <wp14:sizeRelV relativeFrom="margin">
+                  <wp14:pctHeight>0</wp14:pctHeight>
+                </wp14:sizeRelV>
+              </wp:anchor>
+            </w:drawing>
+          </mc:Choice>
+          <mc:Fallback>
+            <w:pict>
+              <v:rect w14:anchorId="5B923FE6" id="Rectangle 1" o:spid="_x0000_s1026" style="position:absolute;margin-left:.3pt;margin-top:22.15pt;width:451.05pt;height:13.5pt;z-index:251681792;visibility:visible;mso-wrap-style:square;mso-width-percent:0;mso-height-percent:0;mso-wrap-distance-left:9pt;mso-wrap-distance-top:0;mso-wrap-distance-right:9pt;mso-wrap-distance-bottom:0;mso-position-horizontal:absolute;mso-position-horizontal-relative:text;mso-position-vertical:absolute;mso-position-vertical-relative:text;mso-width-percent:0;mso-height-percent:0;mso-width-relative:margin;mso-height-relative:margin;v-text-anchor:middle" o:gfxdata="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" filled="f" strokecolor="#c00000" strokeweight="3pt">
+                <v:stroke joinstyle="round"/>
+              </v:rect>
+            </w:pict>
+          </mc:Fallback>
+        </mc:AlternateContent>
+      </w:r>
+    </w:p>
+    <w:p>
+      <w:pPr>
+        <w:jc w:val="center"/>
+      </w:pPr>
+      <w:r>
+        <w:rPr>
+          <w:rFonts w:ascii="Arial" w:hAnsi="Arial" w:cs="Arial"/>
+          <w:b/>
+          <w:bCs/>
+          <w:noProof/>
+          <w:color w:val="000000"/>
+          <w:sz w:val="40"/>
+          <w:szCs w:val="40"/>
+        </w:rPr>
+        <mc:AlternateContent>
+          <mc:Choice Requires="wps">
+            <w:drawing>
+              <wp:anchor distT="0" distB="0" distL="114300" distR="114300" simplePos="0" relativeHeight="251683840" behindDoc="0" locked="0" layoutInCell="1" allowOverlap="1" wp14:anchorId="3F317B2D" wp14:editId="0BD8917C">
+                <wp:simplePos x="0" y="0"/>
+                <wp:positionH relativeFrom="column">
+                  <wp:posOffset>575641</wp:posOffset>
+                </wp:positionH>
+                <wp:positionV relativeFrom="paragraph">
+                  <wp:posOffset>2050581</wp:posOffset>
+                </wp:positionV>
+                <wp:extent cx="5155869" cy="1057717"/>
+                <wp:effectExtent l="19050" t="19050" r="26035" b="28575"/>
+                <wp:wrapNone/>
+                <wp:docPr id="1601097062" name="Rectangle 1"/>
+                <wp:cNvGraphicFramePr/>
+                <a:graphic xmlns:a="http://schemas.openxmlformats.org/drawingml/2006/main">
+                  <a:graphicData uri="http://schemas.microsoft.com/office/word/2010/wordprocessingShape">
+                    <wps:wsp>
+                      <wps:cNvSpPr/>
+                      <wps:spPr>
+                        <a:xfrm>
+                          <a:off x="0" y="0"/>
+                          <a:ext cx="5155869" cy="1057717"/>
+                        </a:xfrm>
+                        <a:prstGeom prst="rect">
+                          <a:avLst/>
+                        </a:prstGeom>
+                        <a:noFill/>
+                        <a:ln w="38100" cap="flat" cmpd="sng" algn="ctr">
+                          <a:solidFill>
+                            <a:srgbClr val="C00000"/>
+                          </a:solidFill>
+                          <a:prstDash val="solid"/>
+                          <a:round/>
+                          <a:headEnd type="none" w="med" len="med"/>
+                          <a:tailEnd type="none" w="med" len="med"/>
+                        </a:ln>
+                      </wps:spPr>
+                      <wps:style>
+                        <a:lnRef idx="0">
+                          <a:scrgbClr r="0" g="0" b="0"/>
+                        </a:lnRef>
+                        <a:fillRef idx="0">
+                          <a:scrgbClr r="0" g="0" b="0"/>
+                        </a:fillRef>
+                        <a:effectRef idx="0">
+                          <a:scrgbClr r="0" g="0" b="0"/>
+                        </a:effectRef>
+                        <a:fontRef idx="minor">
+                          <a:schemeClr val="accent2"/>
+                        </a:fontRef>
+                      </wps:style>
+                      <wps:bodyPr rot="0" spcFirstLastPara="0" vertOverflow="overflow" horzOverflow="overflow" vert="horz" wrap="square" lIns="91440" tIns="45720" rIns="91440" bIns="45720" numCol="1" spcCol="0" rtlCol="0" fromWordArt="0" anchor="ctr" anchorCtr="0" forceAA="0" compatLnSpc="1">
+                        <a:prstTxWarp prst="textNoShape">
+                          <a:avLst/>
+                        </a:prstTxWarp>
+                        <a:noAutofit/>
+                      </wps:bodyPr>
+                    </wps:wsp>
+                  </a:graphicData>
+                </a:graphic>
+                <wp14:sizeRelH relativeFrom="margin">
+                  <wp14:pctWidth>0</wp14:pctWidth>
+                </wp14:sizeRelH>
+                <wp14:sizeRelV relativeFrom="margin">
+                  <wp14:pctHeight>0</wp14:pctHeight>
+                </wp14:sizeRelV>
+              </wp:anchor>
+            </w:drawing>
+          </mc:Choice>
+          <mc:Fallback>
+            <w:pict>
+              <v:rect w14:anchorId="568F9B1D" id="Rectangle 1" o:spid="_x0000_s1026" style="position:absolute;margin-left:45.35pt;margin-top:161.45pt;width:405.95pt;height:83.3pt;z-index:251683840;visibility:visible;mso-wrap-style:square;mso-width-percent:0;mso-height-percent:0;mso-wrap-distance-left:9pt;mso-wrap-distance-top:0;mso-wrap-distance-right:9pt;mso-wrap-distance-bottom:0;mso-position-horizontal:absolute;mso-position-horizontal-relative:text;mso-position-vertical:absolute;mso-position-vertical-relative:text;mso-width-percent:0;mso-height-percent:0;mso-width-relative:margin;mso-height-relative:margin;v-text-anchor:middle" o:gfxdata="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" filled="f" strokecolor="#c00000" strokeweight="3pt">
+                <v:stroke joinstyle="round"/>
+              </v:rect>
+            </w:pict>
+          </mc:Fallback>
+        </mc:AlternateContent>
+      </w:r>
+      <w:r>
+        <w:drawing>
+          <wp:inline distT="0" distB="0" distL="0" distR="0" wp14:anchorId="56FAED3B" wp14:editId="652F2768">
+            <wp:extent cx="5731510" cy="3098800"/>
+            <wp:effectExtent l="0" t="0" r="2540" b="6350"/>
+            <wp:docPr id="121596663" name="Image 1" descr="Une image contenant texte, capture d’écran, Police, nombre&#10;&#10;Description générée automatiquement"/>
+            <wp:cNvGraphicFramePr>
+              <a:graphicFrameLocks xmlns:a="http://schemas.openxmlformats.org/drawingml/2006/main" noChangeAspect="1"/>
+            </wp:cNvGraphicFramePr>
+            <a:graphic xmlns:a="http://schemas.openxmlformats.org/drawingml/2006/main">
+              <a:graphicData uri="http://schemas.openxmlformats.org/drawingml/2006/picture">
+                <pic:pic xmlns:pic="http://schemas.openxmlformats.org/drawingml/2006/picture">
+                  <pic:nvPicPr>
+                    <pic:cNvPr id="121596663" name="Image 1" descr="Une image contenant texte, capture d’écran, Police, nombre&#10;&#10;Description générée automatiquement"/>
+                    <pic:cNvPicPr/>
+                  </pic:nvPicPr>
+                  <pic:blipFill>
+                    <a:blip r:embed="rId13"/>
+                    <a:stretch>
+                      <a:fillRect/>
+                    </a:stretch>
+                  </pic:blipFill>
+                  <pic:spPr>
+                    <a:xfrm>
+                      <a:off x="0" y="0"/>
+                      <a:ext cx="5731510" cy="3098800"/>
+                    </a:xfrm>
+                    <a:prstGeom prst="rect">
+                      <a:avLst/>
+                    </a:prstGeom>
+                  </pic:spPr>
+                </pic:pic>
+              </a:graphicData>
+            </a:graphic>
+          </wp:inline>
+        </w:drawing>
+      </w:r>
+    </w:p>
+    <w:p>
+      <w:pPr>
+        <w:jc w:val="center"/>
+      </w:pPr>
+    </w:p>
+    <w:p>
+      <w:pPr>
+        <w:jc w:val="center"/>
+      </w:pPr>
+      <w:r>
+        <w:rPr>
+          <w:rFonts w:ascii="Arial" w:hAnsi="Arial" w:cs="Arial"/>
+          <w:b/>
+          <w:bCs/>
+          <w:noProof/>
+          <w:color w:val="000000"/>
+          <w:sz w:val="40"/>
+          <w:szCs w:val="40"/>
+        </w:rPr>
+        <mc:AlternateContent>
+          <mc:Choice Requires="wps">
+            <w:drawing>
+              <wp:anchor distT="0" distB="0" distL="114300" distR="114300" simplePos="0" relativeHeight="251687936" behindDoc="0" locked="0" layoutInCell="1" allowOverlap="1" wp14:anchorId="4A21099D" wp14:editId="3FEE9092">
+                <wp:simplePos x="0" y="0"/>
+                <wp:positionH relativeFrom="column">
+                  <wp:posOffset>201931</wp:posOffset>
+                </wp:positionH>
+                <wp:positionV relativeFrom="paragraph">
+                  <wp:posOffset>1582144</wp:posOffset>
+                </wp:positionV>
+                <wp:extent cx="5529276" cy="799934"/>
+                <wp:effectExtent l="19050" t="19050" r="14605" b="19685"/>
+                <wp:wrapNone/>
+                <wp:docPr id="2086866398" name="Rectangle 1"/>
+                <wp:cNvGraphicFramePr/>
+                <a:graphic xmlns:a="http://schemas.openxmlformats.org/drawingml/2006/main">
+                  <a:graphicData uri="http://schemas.microsoft.com/office/word/2010/wordprocessingShape">
+                    <wps:wsp>
+                      <wps:cNvSpPr/>
+                      <wps:spPr>
+                        <a:xfrm>
+                          <a:off x="0" y="0"/>
+                          <a:ext cx="5529276" cy="799934"/>
+                        </a:xfrm>
+                        <a:prstGeom prst="rect">
+                          <a:avLst/>
+                        </a:prstGeom>
+                        <a:noFill/>
+                        <a:ln w="38100" cap="flat" cmpd="sng" algn="ctr">
+                          <a:solidFill>
+                            <a:srgbClr val="C00000"/>
+                          </a:solidFill>
+                          <a:prstDash val="solid"/>
+                          <a:round/>
+                          <a:headEnd type="none" w="med" len="med"/>
+                          <a:tailEnd type="none" w="med" len="med"/>
+                        </a:ln>
+                      </wps:spPr>
+                      <wps:style>
+                        <a:lnRef idx="0">
+                          <a:scrgbClr r="0" g="0" b="0"/>
+                        </a:lnRef>
+                        <a:fillRef idx="0">
+                          <a:scrgbClr r="0" g="0" b="0"/>
+                        </a:fillRef>
+                        <a:effectRef idx="0">
+                          <a:scrgbClr r="0" g="0" b="0"/>
+                        </a:effectRef>
+                        <a:fontRef idx="minor">
+                          <a:schemeClr val="accent2"/>
+                        </a:fontRef>
+                      </wps:style>
+                      <wps:bodyPr rot="0" spcFirstLastPara="0" vertOverflow="overflow" horzOverflow="overflow" vert="horz" wrap="square" lIns="91440" tIns="45720" rIns="91440" bIns="45720" numCol="1" spcCol="0" rtlCol="0" fromWordArt="0" anchor="ctr" anchorCtr="0" forceAA="0" compatLnSpc="1">
+                        <a:prstTxWarp prst="textNoShape">
+                          <a:avLst/>
+                        </a:prstTxWarp>
+                        <a:noAutofit/>
+                      </wps:bodyPr>
+                    </wps:wsp>
+                  </a:graphicData>
+                </a:graphic>
+                <wp14:sizeRelH relativeFrom="margin">
+                  <wp14:pctWidth>0</wp14:pctWidth>
+                </wp14:sizeRelH>
+                <wp14:sizeRelV relativeFrom="margin">
+                  <wp14:pctHeight>0</wp14:pctHeight>
+                </wp14:sizeRelV>
+              </wp:anchor>
+            </w:drawing>
+          </mc:Choice>
+          <mc:Fallback>
+            <w:pict>
+              <v:rect w14:anchorId="6F4EA4E8" id="Rectangle 1" o:spid="_x0000_s1026" style="position:absolute;margin-left:15.9pt;margin-top:124.6pt;width:435.4pt;height:63pt;z-index:251687936;visibility:visible;mso-wrap-style:square;mso-width-percent:0;mso-height-percent:0;mso-wrap-distance-left:9pt;mso-wrap-distance-top:0;mso-wrap-distance-right:9pt;mso-wrap-distance-bottom:0;mso-position-horizontal:absolute;mso-position-horizontal-relative:text;mso-position-vertical:absolute;mso-position-vertical-relative:text;mso-width-percent:0;mso-height-percent:0;mso-width-relative:margin;mso-height-relative:margin;v-text-anchor:middle" o:gfxdata="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" filled="f" strokecolor="#c00000" strokeweight="3pt">
+                <v:stroke joinstyle="round"/>
+              </v:rect>
+            </w:pict>
+          </mc:Fallback>
+        </mc:AlternateContent>
+      </w:r>
+      <w:r>
+        <w:rPr>
+          <w:rFonts w:ascii="Arial" w:hAnsi="Arial" w:cs="Arial"/>
+          <w:b/>
+          <w:bCs/>
+          <w:noProof/>
+          <w:color w:val="000000"/>
+          <w:sz w:val="40"/>
+          <w:szCs w:val="40"/>
+        </w:rPr>
+        <mc:AlternateContent>
+          <mc:Choice Requires="wps">
+            <w:drawing>
+              <wp:anchor distT="0" distB="0" distL="114300" distR="114300" simplePos="0" relativeHeight="251685888" behindDoc="0" locked="0" layoutInCell="1" allowOverlap="1" wp14:anchorId="425A16F0" wp14:editId="72E45356">
+                <wp:simplePos x="0" y="0"/>
+                <wp:positionH relativeFrom="column">
+                  <wp:posOffset>635</wp:posOffset>
+                </wp:positionH>
+                <wp:positionV relativeFrom="paragraph">
+                  <wp:posOffset>13031</wp:posOffset>
+                </wp:positionV>
+                <wp:extent cx="5728335" cy="171450"/>
+                <wp:effectExtent l="19050" t="19050" r="24765" b="19050"/>
+                <wp:wrapNone/>
+                <wp:docPr id="1826339579" name="Rectangle 1"/>
+                <wp:cNvGraphicFramePr/>
+                <a:graphic xmlns:a="http://schemas.openxmlformats.org/drawingml/2006/main">
+                  <a:graphicData uri="http://schemas.microsoft.com/office/word/2010/wordprocessingShape">
+                    <wps:wsp>
+                      <wps:cNvSpPr/>
+                      <wps:spPr>
+                        <a:xfrm>
+                          <a:off x="0" y="0"/>
+                          <a:ext cx="5728335" cy="171450"/>
+                        </a:xfrm>
+                        <a:prstGeom prst="rect">
+                          <a:avLst/>
+                        </a:prstGeom>
+                        <a:noFill/>
+                        <a:ln w="38100" cap="flat" cmpd="sng" algn="ctr">
+                          <a:solidFill>
+                            <a:srgbClr val="C00000"/>
+                          </a:solidFill>
+                          <a:prstDash val="solid"/>
+                          <a:round/>
+                          <a:headEnd type="none" w="med" len="med"/>
+                          <a:tailEnd type="none" w="med" len="med"/>
+                        </a:ln>
+                      </wps:spPr>
+                      <wps:style>
+                        <a:lnRef idx="0">
+                          <a:scrgbClr r="0" g="0" b="0"/>
+                        </a:lnRef>
+                        <a:fillRef idx="0">
+                          <a:scrgbClr r="0" g="0" b="0"/>
+                        </a:fillRef>
+                        <a:effectRef idx="0">
+                          <a:scrgbClr r="0" g="0" b="0"/>
+                        </a:effectRef>
+                        <a:fontRef idx="minor">
+                          <a:schemeClr val="accent2"/>
+                        </a:fontRef>
+                      </wps:style>
+                      <wps:bodyPr rot="0" spcFirstLastPara="0" vertOverflow="overflow" horzOverflow="overflow" vert="horz" wrap="square" lIns="91440" tIns="45720" rIns="91440" bIns="45720" numCol="1" spcCol="0" rtlCol="0" fromWordArt="0" anchor="ctr" anchorCtr="0" forceAA="0" compatLnSpc="1">
+                        <a:prstTxWarp prst="textNoShape">
+                          <a:avLst/>
+                        </a:prstTxWarp>
+                        <a:noAutofit/>
+                      </wps:bodyPr>
+                    </wps:wsp>
+                  </a:graphicData>
+                </a:graphic>
+                <wp14:sizeRelH relativeFrom="margin">
+                  <wp14:pctWidth>0</wp14:pctWidth>
+                </wp14:sizeRelH>
+                <wp14:sizeRelV relativeFrom="margin">
+                  <wp14:pctHeight>0</wp14:pctHeight>
+                </wp14:sizeRelV>
+              </wp:anchor>
+            </w:drawing>
+          </mc:Choice>
+          <mc:Fallback>
+            <w:pict>
+              <v:rect w14:anchorId="7E493A43" id="Rectangle 1" o:spid="_x0000_s1026" style="position:absolute;margin-left:.05pt;margin-top:1.05pt;width:451.05pt;height:13.5pt;z-index:251685888;visibility:visible;mso-wrap-style:square;mso-width-percent:0;mso-height-percent:0;mso-wrap-distance-left:9pt;mso-wrap-distance-top:0;mso-wrap-distance-right:9pt;mso-wrap-distance-bottom:0;mso-position-horizontal:absolute;mso-position-horizontal-relative:text;mso-position-vertical:absolute;mso-position-vertical-relative:text;mso-width-percent:0;mso-height-percent:0;mso-width-relative:margin;mso-height-relative:margin;v-text-anchor:middle" o:gfxdata="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" filled="f" strokecolor="#c00000" strokeweight="3pt">
+                <v:stroke joinstyle="round"/>
+              </v:rect>
+            </w:pict>
+          </mc:Fallback>
+        </mc:AlternateContent>
+      </w:r>
+      <w:r>
+        <w:drawing>
+          <wp:inline distT="0" distB="0" distL="0" distR="0" wp14:anchorId="01160C90" wp14:editId="0F03EB26">
+            <wp:extent cx="5731510" cy="2343150"/>
+            <wp:effectExtent l="0" t="0" r="2540" b="0"/>
+            <wp:docPr id="1776302108" name="Image 1" descr="Une image contenant texte, capture d’écran, Police, nombre&#10;&#10;Description générée automatiquement"/>
+            <wp:cNvGraphicFramePr>
+              <a:graphicFrameLocks xmlns:a="http://schemas.openxmlformats.org/drawingml/2006/main" noChangeAspect="1"/>
+            </wp:cNvGraphicFramePr>
+            <a:graphic xmlns:a="http://schemas.openxmlformats.org/drawingml/2006/main">
+              <a:graphicData uri="http://schemas.openxmlformats.org/drawingml/2006/picture">
+                <pic:pic xmlns:pic="http://schemas.openxmlformats.org/drawingml/2006/picture">
+                  <pic:nvPicPr>
+                    <pic:cNvPr id="1776302108" name="Image 1" descr="Une image contenant texte, capture d’écran, Police, nombre&#10;&#10;Description générée automatiquement"/>
+                    <pic:cNvPicPr/>
+                  </pic:nvPicPr>
+                  <pic:blipFill>
+                    <a:blip r:embed="rId14"/>
+                    <a:stretch>
+                      <a:fillRect/>
+                    </a:stretch>
+                  </pic:blipFill>
+                  <pic:spPr>
+                    <a:xfrm>
+                      <a:off x="0" y="0"/>
+                      <a:ext cx="5731510" cy="2343150"/>
+                    </a:xfrm>
+                    <a:prstGeom prst="rect">
+                      <a:avLst/>
+                    </a:prstGeom>
+                  </pic:spPr>
+                </pic:pic>
+              </a:graphicData>
+            </a:graphic>
+          </wp:inline>
+        </w:drawing>
+      </w:r>
+    </w:p>
+    <w:p>
+      <w:r>
+        <w:br w:type="page"/>
+      </w:r>
+    </w:p>
+    <w:p>
+      <w:pPr>
+        <w:jc w:val="center"/>
+      </w:pPr>
+      <w:r>
+        <w:rPr>
+          <w:rFonts w:ascii="Arial" w:hAnsi="Arial" w:cs="Arial"/>
+          <w:b/>
+          <w:bCs/>
+          <w:noProof/>
+          <w:color w:val="000000"/>
+          <w:sz w:val="40"/>
+          <w:szCs w:val="40"/>
+        </w:rPr>
+        <w:lastRenderedPageBreak/>
+        <mc:AlternateContent>
+          <mc:Choice Requires="wps">
+            <w:drawing>
+              <wp:anchor distT="0" distB="0" distL="114300" distR="114300" simplePos="0" relativeHeight="251689984" behindDoc="0" locked="0" layoutInCell="1" allowOverlap="1" wp14:anchorId="382A5CC1" wp14:editId="4C025539">
+                <wp:simplePos x="0" y="0"/>
+                <wp:positionH relativeFrom="column">
+                  <wp:posOffset>2540</wp:posOffset>
+                </wp:positionH>
+                <wp:positionV relativeFrom="paragraph">
+                  <wp:posOffset>-9221</wp:posOffset>
+                </wp:positionV>
+                <wp:extent cx="5728335" cy="126890"/>
+                <wp:effectExtent l="19050" t="19050" r="24765" b="26035"/>
+                <wp:wrapNone/>
+                <wp:docPr id="1429665232" name="Rectangle 1"/>
+                <wp:cNvGraphicFramePr/>
+                <a:graphic xmlns:a="http://schemas.openxmlformats.org/drawingml/2006/main">
+                  <a:graphicData uri="http://schemas.microsoft.com/office/word/2010/wordprocessingShape">
+                    <wps:wsp>
+                      <wps:cNvSpPr/>
+                      <wps:spPr>
+                        <a:xfrm>
+                          <a:off x="0" y="0"/>
+                          <a:ext cx="5728335" cy="126890"/>
+                        </a:xfrm>
+                        <a:prstGeom prst="rect">
+                          <a:avLst/>
+                        </a:prstGeom>
+                        <a:noFill/>
+                        <a:ln w="38100" cap="flat" cmpd="sng" algn="ctr">
+                          <a:solidFill>
+                            <a:srgbClr val="C00000"/>
+                          </a:solidFill>
+                          <a:prstDash val="solid"/>
+                          <a:round/>
+                          <a:headEnd type="none" w="med" len="med"/>
+                          <a:tailEnd type="none" w="med" len="med"/>
+                        </a:ln>
+                      </wps:spPr>
+                      <wps:style>
+                        <a:lnRef idx="0">
+                          <a:scrgbClr r="0" g="0" b="0"/>
+                        </a:lnRef>
+                        <a:fillRef idx="0">
+                          <a:scrgbClr r="0" g="0" b="0"/>
+                        </a:fillRef>
+                        <a:effectRef idx="0">
+                          <a:scrgbClr r="0" g="0" b="0"/>
+                        </a:effectRef>
+                        <a:fontRef idx="minor">
+                          <a:schemeClr val="accent2"/>
+                        </a:fontRef>
+                      </wps:style>
+                      <wps:bodyPr rot="0" spcFirstLastPara="0" vertOverflow="overflow" horzOverflow="overflow" vert="horz" wrap="square" lIns="91440" tIns="45720" rIns="91440" bIns="45720" numCol="1" spcCol="0" rtlCol="0" fromWordArt="0" anchor="ctr" anchorCtr="0" forceAA="0" compatLnSpc="1">
+                        <a:prstTxWarp prst="textNoShape">
+                          <a:avLst/>
+                        </a:prstTxWarp>
+                        <a:noAutofit/>
+                      </wps:bodyPr>
+                    </wps:wsp>
+                  </a:graphicData>
+                </a:graphic>
+                <wp14:sizeRelH relativeFrom="margin">
+                  <wp14:pctWidth>0</wp14:pctWidth>
+                </wp14:sizeRelH>
+                <wp14:sizeRelV relativeFrom="margin">
+                  <wp14:pctHeight>0</wp14:pctHeight>
+                </wp14:sizeRelV>
+              </wp:anchor>
+            </w:drawing>
+          </mc:Choice>
+          <mc:Fallback>
+            <w:pict>
+              <v:rect w14:anchorId="15229F2B" id="Rectangle 1" o:spid="_x0000_s1026" style="position:absolute;margin-left:.2pt;margin-top:-.75pt;width:451.05pt;height:10pt;z-index:251689984;visibility:visible;mso-wrap-style:square;mso-width-percent:0;mso-height-percent:0;mso-wrap-distance-left:9pt;mso-wrap-distance-top:0;mso-wrap-distance-right:9pt;mso-wrap-distance-bottom:0;mso-position-horizontal:absolute;mso-position-horizontal-relative:text;mso-position-vertical:absolute;mso-position-vertical-relative:text;mso-width-percent:0;mso-height-percent:0;mso-width-relative:margin;mso-height-relative:margin;v-text-anchor:middle" o:gfxdata="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" filled="f" strokecolor="#c00000" strokeweight="3pt">
+                <v:stroke joinstyle="round"/>
+              </v:rect>
+            </w:pict>
+          </mc:Fallback>
+        </mc:AlternateContent>
+      </w:r>
+      <w:r>
+        <w:drawing>
+          <wp:inline distT="0" distB="0" distL="0" distR="0" wp14:anchorId="192F0819" wp14:editId="335F3E17">
+            <wp:extent cx="5731510" cy="1947545"/>
+            <wp:effectExtent l="0" t="0" r="2540" b="0"/>
+            <wp:docPr id="94616177" name="Image 1" descr="Une image contenant texte, Appareils électroniques, capture d’écran, Police&#10;&#10;Description générée automatiquement"/>
+            <wp:cNvGraphicFramePr>
+              <a:graphicFrameLocks xmlns:a="http://schemas.openxmlformats.org/drawingml/2006/main" noChangeAspect="1"/>
+            </wp:cNvGraphicFramePr>
+            <a:graphic xmlns:a="http://schemas.openxmlformats.org/drawingml/2006/main">
+              <a:graphicData uri="http://schemas.openxmlformats.org/drawingml/2006/picture">
+                <pic:pic xmlns:pic="http://schemas.openxmlformats.org/drawingml/2006/picture">
+                  <pic:nvPicPr>
+                    <pic:cNvPr id="94616177" name="Image 1" descr="Une image contenant texte, Appareils électroniques, capture d’écran, Police&#10;&#10;Description générée automatiquement"/>
+                    <pic:cNvPicPr/>
+                  </pic:nvPicPr>
+                  <pic:blipFill>
+                    <a:blip r:embed="rId15"/>
+                    <a:stretch>
+                      <a:fillRect/>
+                    </a:stretch>
+                  </pic:blipFill>
+                  <pic:spPr>
+                    <a:xfrm>
+                      <a:off x="0" y="0"/>
+                      <a:ext cx="5731510" cy="1947545"/>
+                    </a:xfrm>
+                    <a:prstGeom prst="rect">
+                      <a:avLst/>
+                    </a:prstGeom>
+                  </pic:spPr>
+                </pic:pic>
+              </a:graphicData>
+            </a:graphic>
+          </wp:inline>
+        </w:drawing>
+      </w:r>
+    </w:p>
+    <w:p>
+      <w:pPr>
+        <w:jc w:val="center"/>
+      </w:pPr>
+      <w:r>
+        <w:rPr>
+          <w:rFonts w:ascii="Arial" w:hAnsi="Arial" w:cs="Arial"/>
+          <w:b/>
+          <w:bCs/>
+          <w:noProof/>
+          <w:color w:val="000000"/>
+          <w:sz w:val="40"/>
+          <w:szCs w:val="40"/>
+        </w:rPr>
+        <mc:AlternateContent>
+          <mc:Choice Requires="wps">
+            <w:drawing>
+              <wp:anchor distT="0" distB="0" distL="114300" distR="114300" simplePos="0" relativeHeight="251692032" behindDoc="0" locked="0" layoutInCell="1" allowOverlap="1" wp14:anchorId="18F3FDC1" wp14:editId="03F6E8FC">
+                <wp:simplePos x="0" y="0"/>
+                <wp:positionH relativeFrom="column">
+                  <wp:posOffset>718</wp:posOffset>
+                </wp:positionH>
+                <wp:positionV relativeFrom="paragraph">
+                  <wp:posOffset>288732</wp:posOffset>
+                </wp:positionV>
+                <wp:extent cx="5728335" cy="126890"/>
+                <wp:effectExtent l="19050" t="19050" r="24765" b="26035"/>
+                <wp:wrapNone/>
+                <wp:docPr id="886207194" name="Rectangle 1"/>
+                <wp:cNvGraphicFramePr/>
+                <a:graphic xmlns:a="http://schemas.openxmlformats.org/drawingml/2006/main">
+                  <a:graphicData uri="http://schemas.microsoft.com/office/word/2010/wordprocessingShape">
+                    <wps:wsp>
+                      <wps:cNvSpPr/>
+                      <wps:spPr>
+                        <a:xfrm>
+                          <a:off x="0" y="0"/>
+                          <a:ext cx="5728335" cy="126890"/>
+                        </a:xfrm>
+                        <a:prstGeom prst="rect">
+                          <a:avLst/>
+                        </a:prstGeom>
+                        <a:noFill/>
+                        <a:ln w="38100" cap="flat" cmpd="sng" algn="ctr">
+                          <a:solidFill>
+                            <a:srgbClr val="C00000"/>
+                          </a:solidFill>
+                          <a:prstDash val="solid"/>
+                          <a:round/>
+                          <a:headEnd type="none" w="med" len="med"/>
+                          <a:tailEnd type="none" w="med" len="med"/>
+                        </a:ln>
+                      </wps:spPr>
+                      <wps:style>
+                        <a:lnRef idx="0">
+                          <a:scrgbClr r="0" g="0" b="0"/>
+                        </a:lnRef>
+                        <a:fillRef idx="0">
+                          <a:scrgbClr r="0" g="0" b="0"/>
+                        </a:fillRef>
+                        <a:effectRef idx="0">
+                          <a:scrgbClr r="0" g="0" b="0"/>
+                        </a:effectRef>
+                        <a:fontRef idx="minor">
+                          <a:schemeClr val="accent2"/>
+                        </a:fontRef>
+                      </wps:style>
+                      <wps:bodyPr rot="0" spcFirstLastPara="0" vertOverflow="overflow" horzOverflow="overflow" vert="horz" wrap="square" lIns="91440" tIns="45720" rIns="91440" bIns="45720" numCol="1" spcCol="0" rtlCol="0" fromWordArt="0" anchor="ctr" anchorCtr="0" forceAA="0" compatLnSpc="1">
+                        <a:prstTxWarp prst="textNoShape">
+                          <a:avLst/>
+                        </a:prstTxWarp>
+                        <a:noAutofit/>
+                      </wps:bodyPr>
+                    </wps:wsp>
+                  </a:graphicData>
+                </a:graphic>
+                <wp14:sizeRelH relativeFrom="margin">
+                  <wp14:pctWidth>0</wp14:pctWidth>
+                </wp14:sizeRelH>
+                <wp14:sizeRelV relativeFrom="margin">
+                  <wp14:pctHeight>0</wp14:pctHeight>
+                </wp14:sizeRelV>
+              </wp:anchor>
+            </w:drawing>
+          </mc:Choice>
+          <mc:Fallback>
+            <w:pict>
+              <v:rect w14:anchorId="08219013" id="Rectangle 1" o:spid="_x0000_s1026" style="position:absolute;margin-left:.05pt;margin-top:22.75pt;width:451.05pt;height:10pt;z-index:251692032;visibility:visible;mso-wrap-style:square;mso-width-percent:0;mso-height-percent:0;mso-wrap-distance-left:9pt;mso-wrap-distance-top:0;mso-wrap-distance-right:9pt;mso-wrap-distance-bottom:0;mso-position-horizontal:absolute;mso-position-horizontal-relative:text;mso-position-vertical:absolute;mso-position-vertical-relative:text;mso-width-percent:0;mso-height-percent:0;mso-width-relative:margin;mso-height-relative:margin;v-text-anchor:middle" o:gfxdata="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" filled="f" strokecolor="#c00000" strokeweight="3pt">
+                <v:stroke joinstyle="round"/>
+              </v:rect>
+            </w:pict>
+          </mc:Fallback>
+        </mc:AlternateContent>
+      </w:r>
+    </w:p>
+    <w:p>
+      <w:pPr>
+        <w:jc w:val="center"/>
+      </w:pPr>
+      <w:r>
+        <w:drawing>
+          <wp:inline distT="0" distB="0" distL="0" distR="0" wp14:anchorId="5615044E" wp14:editId="05F75B58">
+            <wp:extent cx="5731510" cy="3019425"/>
+            <wp:effectExtent l="0" t="0" r="2540" b="9525"/>
+            <wp:docPr id="400646564" name="Image 1" descr="Une image contenant texte, capture d’écran, nombre, Police&#10;&#10;Description générée automatiquement"/>
+            <wp:cNvGraphicFramePr>
+              <a:graphicFrameLocks xmlns:a="http://schemas.openxmlformats.org/drawingml/2006/main" noChangeAspect="1"/>
+            </wp:cNvGraphicFramePr>
+            <a:graphic xmlns:a="http://schemas.openxmlformats.org/drawingml/2006/main">
+              <a:graphicData uri="http://schemas.openxmlformats.org/drawingml/2006/picture">
+                <pic:pic xmlns:pic="http://schemas.openxmlformats.org/drawingml/2006/picture">
+                  <pic:nvPicPr>
+                    <pic:cNvPr id="400646564" name="Image 1" descr="Une image contenant texte, capture d’écran, nombre, Police&#10;&#10;Description générée automatiquement"/>
+                    <pic:cNvPicPr/>
+                  </pic:nvPicPr>
+                  <pic:blipFill>
+                    <a:blip r:embed="rId16"/>
+                    <a:stretch>
+                      <a:fillRect/>
+                    </a:stretch>
+                  </pic:blipFill>
+                  <pic:spPr>
+                    <a:xfrm>
+                      <a:off x="0" y="0"/>
+                      <a:ext cx="5731510" cy="3019425"/>
+                    </a:xfrm>
+                    <a:prstGeom prst="rect">
+                      <a:avLst/>
+                    </a:prstGeom>
+                  </pic:spPr>
+                </pic:pic>
+              </a:graphicData>
+            </a:graphic>
+          </wp:inline>
+        </w:drawing>
+      </w:r>
+    </w:p>
+    <w:p>
+      <w:pPr>
+        <w:jc w:val="center"/>
+      </w:pPr>
+      <w:r>
+        <w:rPr>
+          <w:rFonts w:ascii="Arial" w:hAnsi="Arial" w:cs="Arial"/>
+          <w:b/>
+          <w:bCs/>
+          <w:noProof/>
+          <w:color w:val="000000"/>
+          <w:sz w:val="40"/>
+          <w:szCs w:val="40"/>
+        </w:rPr>
+        <mc:AlternateContent>
+          <mc:Choice Requires="wps">
+            <w:drawing>
+              <wp:anchor distT="0" distB="0" distL="114300" distR="114300" simplePos="0" relativeHeight="251694080" behindDoc="0" locked="0" layoutInCell="1" allowOverlap="1" wp14:anchorId="44FB804B" wp14:editId="13BA1D30">
+                <wp:simplePos x="0" y="0"/>
+                <wp:positionH relativeFrom="column">
+                  <wp:posOffset>-6350</wp:posOffset>
+                </wp:positionH>
+                <wp:positionV relativeFrom="paragraph">
+                  <wp:posOffset>291796</wp:posOffset>
+                </wp:positionV>
+                <wp:extent cx="5728335" cy="126365"/>
+                <wp:effectExtent l="19050" t="19050" r="24765" b="26035"/>
+                <wp:wrapNone/>
+                <wp:docPr id="705502675" name="Rectangle 1"/>
+                <wp:cNvGraphicFramePr/>
+                <a:graphic xmlns:a="http://schemas.openxmlformats.org/drawingml/2006/main">
+                  <a:graphicData uri="http://schemas.microsoft.com/office/word/2010/wordprocessingShape">
+                    <wps:wsp>
+                      <wps:cNvSpPr/>
+                      <wps:spPr>
+                        <a:xfrm>
+                          <a:off x="0" y="0"/>
+                          <a:ext cx="5728335" cy="126365"/>
+                        </a:xfrm>
+                        <a:prstGeom prst="rect">
+                          <a:avLst/>
+                        </a:prstGeom>
+                        <a:noFill/>
+                        <a:ln w="38100" cap="flat" cmpd="sng" algn="ctr">
+                          <a:solidFill>
+                            <a:srgbClr val="C00000"/>
+                          </a:solidFill>
+                          <a:prstDash val="solid"/>
+                          <a:round/>
+                          <a:headEnd type="none" w="med" len="med"/>
+                          <a:tailEnd type="none" w="med" len="med"/>
+                        </a:ln>
+                      </wps:spPr>
+                      <wps:style>
+                        <a:lnRef idx="0">
+                          <a:scrgbClr r="0" g="0" b="0"/>
+                        </a:lnRef>
+                        <a:fillRef idx="0">
+                          <a:scrgbClr r="0" g="0" b="0"/>
+                        </a:fillRef>
+                        <a:effectRef idx="0">
+                          <a:scrgbClr r="0" g="0" b="0"/>
+                        </a:effectRef>
+                        <a:fontRef idx="minor">
+                          <a:schemeClr val="accent2"/>
+                        </a:fontRef>
+                      </wps:style>
+                      <wps:bodyPr rot="0" spcFirstLastPara="0" vertOverflow="overflow" horzOverflow="overflow" vert="horz" wrap="square" lIns="91440" tIns="45720" rIns="91440" bIns="45720" numCol="1" spcCol="0" rtlCol="0" fromWordArt="0" anchor="ctr" anchorCtr="0" forceAA="0" compatLnSpc="1">
+                        <a:prstTxWarp prst="textNoShape">
+                          <a:avLst/>
+                        </a:prstTxWarp>
+                        <a:noAutofit/>
+                      </wps:bodyPr>
+                    </wps:wsp>
+                  </a:graphicData>
+                </a:graphic>
+                <wp14:sizeRelH relativeFrom="margin">
+                  <wp14:pctWidth>0</wp14:pctWidth>
+                </wp14:sizeRelH>
+                <wp14:sizeRelV relativeFrom="margin">
+                  <wp14:pctHeight>0</wp14:pctHeight>
+                </wp14:sizeRelV>
+              </wp:anchor>
+            </w:drawing>
+          </mc:Choice>
+          <mc:Fallback>
+            <w:pict>
+              <v:rect w14:anchorId="610F397F" id="Rectangle 1" o:spid="_x0000_s1026" style="position:absolute;margin-left:-.5pt;margin-top:23pt;width:451.05pt;height:9.95pt;z-index:251694080;visibility:visible;mso-wrap-style:square;mso-width-percent:0;mso-height-percent:0;mso-wrap-distance-left:9pt;mso-wrap-distance-top:0;mso-wrap-distance-right:9pt;mso-wrap-distance-bottom:0;mso-position-horizontal:absolute;mso-position-horizontal-relative:text;mso-position-vertical:absolute;mso-position-vertical-relative:text;mso-width-percent:0;mso-height-percent:0;mso-width-relative:margin;mso-height-relative:margin;v-text-anchor:middle" o:gfxdata="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" filled="f" strokecolor="#c00000" strokeweight="3pt">
+                <v:stroke joinstyle="round"/>
+              </v:rect>
+            </w:pict>
+          </mc:Fallback>
+        </mc:AlternateContent>
+      </w:r>
+    </w:p>
+    <w:p>
+      <w:pPr>
+        <w:jc w:val="center"/>
+      </w:pPr>
+      <w:r>
+        <w:drawing>
+          <wp:inline distT="0" distB="0" distL="0" distR="0" wp14:anchorId="241BC763" wp14:editId="0856A6AE">
+            <wp:extent cx="5731510" cy="2747010"/>
+            <wp:effectExtent l="0" t="0" r="2540" b="0"/>
+            <wp:docPr id="1068177906" name="Image 1" descr="Une image contenant texte, capture d’écran, nombre, Police&#10;&#10;Description générée automatiquement"/>
+            <wp:cNvGraphicFramePr>
+              <a:graphicFrameLocks xmlns:a="http://schemas.openxmlformats.org/drawingml/2006/main" noChangeAspect="1"/>
+            </wp:cNvGraphicFramePr>
+            <a:graphic xmlns:a="http://schemas.openxmlformats.org/drawingml/2006/main">
+              <a:graphicData uri="http://schemas.openxmlformats.org/drawingml/2006/picture">
+                <pic:pic xmlns:pic="http://schemas.openxmlformats.org/drawingml/2006/picture">
+                  <pic:nvPicPr>
+                    <pic:cNvPr id="1068177906" name="Image 1" descr="Une image contenant texte, capture d’écran, nombre, Police&#10;&#10;Description générée automatiquement"/>
+                    <pic:cNvPicPr/>
+                  </pic:nvPicPr>
+                  <pic:blipFill>
+                    <a:blip r:embed="rId17"/>
+                    <a:stretch>
+                      <a:fillRect/>
+                    </a:stretch>
+                  </pic:blipFill>
+                  <pic:spPr>
+                    <a:xfrm>
+                      <a:off x="0" y="0"/>
+                      <a:ext cx="5731510" cy="2747010"/>
+                    </a:xfrm>
+                    <a:prstGeom prst="rect">
+                      <a:avLst/>
+                    </a:prstGeom>
+                  </pic:spPr>
+                </pic:pic>
+              </a:graphicData>
+            </a:graphic>
+          </wp:inline>
+        </w:drawing>
+      </w:r>
+    </w:p>
+    <w:p>
+      <w:r>
+        <w:br w:type="page"/>
+      </w:r>
+    </w:p>
+    <w:p>
+      <w:pPr>
+        <w:jc w:val="center"/>
+      </w:pPr>
+      <w:r>
+        <w:rPr>
+          <w:rFonts w:ascii="Arial" w:hAnsi="Arial" w:cs="Arial"/>
+          <w:b/>
+          <w:bCs/>
+          <w:noProof/>
+          <w:color w:val="000000"/>
+          <w:sz w:val="40"/>
+          <w:szCs w:val="40"/>
+        </w:rPr>
+        <w:lastRenderedPageBreak/>
+        <mc:AlternateContent>
+          <mc:Choice Requires="wps">
+            <w:drawing>
+              <wp:anchor distT="0" distB="0" distL="114300" distR="114300" simplePos="0" relativeHeight="251696128" behindDoc="0" locked="0" layoutInCell="1" allowOverlap="1" wp14:anchorId="368BE688" wp14:editId="5E9DC9B2">
+                <wp:simplePos x="0" y="0"/>
+                <wp:positionH relativeFrom="column">
+                  <wp:posOffset>2540</wp:posOffset>
+                </wp:positionH>
+                <wp:positionV relativeFrom="paragraph">
+                  <wp:posOffset>17476</wp:posOffset>
+                </wp:positionV>
+                <wp:extent cx="5728335" cy="153366"/>
+                <wp:effectExtent l="19050" t="19050" r="24765" b="18415"/>
+                <wp:wrapNone/>
+                <wp:docPr id="1977593981" name="Rectangle 1"/>
+                <wp:cNvGraphicFramePr/>
+                <a:graphic xmlns:a="http://schemas.openxmlformats.org/drawingml/2006/main">
+                  <a:graphicData uri="http://schemas.microsoft.com/office/word/2010/wordprocessingShape">
+                    <wps:wsp>
+                      <wps:cNvSpPr/>
+                      <wps:spPr>
+                        <a:xfrm>
+                          <a:off x="0" y="0"/>
+                          <a:ext cx="5728335" cy="153366"/>
+                        </a:xfrm>
+                        <a:prstGeom prst="rect">
+                          <a:avLst/>
+                        </a:prstGeom>
+                        <a:noFill/>
+                        <a:ln w="38100" cap="flat" cmpd="sng" algn="ctr">
+                          <a:solidFill>
+                            <a:srgbClr val="C00000"/>
+                          </a:solidFill>
+                          <a:prstDash val="solid"/>
+                          <a:round/>
+                          <a:headEnd type="none" w="med" len="med"/>
+                          <a:tailEnd type="none" w="med" len="med"/>
+                        </a:ln>
+                      </wps:spPr>
+                      <wps:style>
+                        <a:lnRef idx="0">
+                          <a:scrgbClr r="0" g="0" b="0"/>
+                        </a:lnRef>
+                        <a:fillRef idx="0">
+                          <a:scrgbClr r="0" g="0" b="0"/>
+                        </a:fillRef>
+                        <a:effectRef idx="0">
+                          <a:scrgbClr r="0" g="0" b="0"/>
+                        </a:effectRef>
+                        <a:fontRef idx="minor">
+                          <a:schemeClr val="accent2"/>
+                        </a:fontRef>
+                      </wps:style>
+                      <wps:bodyPr rot="0" spcFirstLastPara="0" vertOverflow="overflow" horzOverflow="overflow" vert="horz" wrap="square" lIns="91440" tIns="45720" rIns="91440" bIns="45720" numCol="1" spcCol="0" rtlCol="0" fromWordArt="0" anchor="ctr" anchorCtr="0" forceAA="0" compatLnSpc="1">
+                        <a:prstTxWarp prst="textNoShape">
+                          <a:avLst/>
+                        </a:prstTxWarp>
+                        <a:noAutofit/>
+                      </wps:bodyPr>
+                    </wps:wsp>
+                  </a:graphicData>
+                </a:graphic>
+                <wp14:sizeRelH relativeFrom="margin">
+                  <wp14:pctWidth>0</wp14:pctWidth>
+                </wp14:sizeRelH>
+                <wp14:sizeRelV relativeFrom="margin">
+                  <wp14:pctHeight>0</wp14:pctHeight>
+                </wp14:sizeRelV>
+              </wp:anchor>
+            </w:drawing>
+          </mc:Choice>
+          <mc:Fallback>
+            <w:pict>
+              <v:rect w14:anchorId="40A15944" id="Rectangle 1" o:spid="_x0000_s1026" style="position:absolute;margin-left:.2pt;margin-top:1.4pt;width:451.05pt;height:12.1pt;z-index:251696128;visibility:visible;mso-wrap-style:square;mso-width-percent:0;mso-height-percent:0;mso-wrap-distance-left:9pt;mso-wrap-distance-top:0;mso-wrap-distance-right:9pt;mso-wrap-distance-bottom:0;mso-position-horizontal:absolute;mso-position-horizontal-relative:text;mso-position-vertical:absolute;mso-position-vertical-relative:text;mso-width-percent:0;mso-height-percent:0;mso-width-relative:margin;mso-height-relative:margin;v-text-anchor:middle" o:gfxdata="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" filled="f" strokecolor="#c00000" strokeweight="3pt">
+                <v:stroke joinstyle="round"/>
+              </v:rect>
+            </w:pict>
+          </mc:Fallback>
+        </mc:AlternateContent>
+      </w:r>
+      <w:r>
+        <w:drawing>
+          <wp:inline distT="0" distB="0" distL="0" distR="0" wp14:anchorId="5A4CEFAB" wp14:editId="49BAF7CC">
+            <wp:extent cx="5731510" cy="2526665"/>
+            <wp:effectExtent l="0" t="0" r="2540" b="6985"/>
+            <wp:docPr id="270538605" name="Image 1" descr="Une image contenant texte, Appareils électroniques, capture d’écran, affichage&#10;&#10;Description générée automatiquement"/>
+            <wp:cNvGraphicFramePr>
+              <a:graphicFrameLocks xmlns:a="http://schemas.openxmlformats.org/drawingml/2006/main" noChangeAspect="1"/>
+            </wp:cNvGraphicFramePr>
+            <a:graphic xmlns:a="http://schemas.openxmlformats.org/drawingml/2006/main">
+              <a:graphicData uri="http://schemas.openxmlformats.org/drawingml/2006/picture">
+                <pic:pic xmlns:pic="http://schemas.openxmlformats.org/drawingml/2006/picture">
+                  <pic:nvPicPr>
+                    <pic:cNvPr id="270538605" name="Image 1" descr="Une image contenant texte, Appareils électroniques, capture d’écran, affichage&#10;&#10;Description générée automatiquement"/>
+                    <pic:cNvPicPr/>
+                  </pic:nvPicPr>
+                  <pic:blipFill>
+                    <a:blip r:embed="rId18"/>
+                    <a:stretch>
+                      <a:fillRect/>
+                    </a:stretch>
+                  </pic:blipFill>
+                  <pic:spPr>
+                    <a:xfrm>
+                      <a:off x="0" y="0"/>
+                      <a:ext cx="5731510" cy="2526665"/>
+                    </a:xfrm>
+                    <a:prstGeom prst="rect">
+                      <a:avLst/>
+                    </a:prstGeom>
+                  </pic:spPr>
+                </pic:pic>
+              </a:graphicData>
+            </a:graphic>
+          </wp:inline>
+        </w:drawing>
+      </w:r>
+    </w:p>
+    <w:p>
+      <w:pPr>
+        <w:jc w:val="center"/>
+        <w:rPr>
+          <w:sz w:val="16"/>
+          <w:szCs w:val="16"/>
+        </w:rPr>
+      </w:pPr>
+    </w:p>
+    <w:p>
+      <w:pPr>
+        <w:jc w:val="center"/>
+      </w:pPr>
+      <w:r>
+        <w:drawing>
+          <wp:inline distT="0" distB="0" distL="0" distR="0" wp14:anchorId="2F1F1662" wp14:editId="56D76B70">
+            <wp:extent cx="5731510" cy="2731135"/>
+            <wp:effectExtent l="0" t="0" r="2540" b="0"/>
+            <wp:docPr id="988856259" name="Image 1" descr="Une image contenant texte, Appareils électroniques, capture d’écran, affichage&#10;&#10;Description générée automatiquement"/>
+            <wp:cNvGraphicFramePr>
+              <a:graphicFrameLocks xmlns:a="http://schemas.openxmlformats.org/drawingml/2006/main" noChangeAspect="1"/>
+            </wp:cNvGraphicFramePr>
+            <a:graphic xmlns:a="http://schemas.openxmlformats.org/drawingml/2006/main">
+              <a:graphicData uri="http://schemas.openxmlformats.org/drawingml/2006/picture">
+                <pic:pic xmlns:pic="http://schemas.openxmlformats.org/drawingml/2006/picture">
+                  <pic:nvPicPr>
+                    <pic:cNvPr id="988856259" name="Image 1" descr="Une image contenant texte, Appareils électroniques, capture d’écran, affichage&#10;&#10;Description générée automatiquement"/>
+                    <pic:cNvPicPr/>
+                  </pic:nvPicPr>
+                  <pic:blipFill>
+                    <a:blip r:embed="rId19"/>
+                    <a:stretch>
+                      <a:fillRect/>
+                    </a:stretch>
+                  </pic:blipFill>
+                  <pic:spPr>
+                    <a:xfrm>
+                      <a:off x="0" y="0"/>
+                      <a:ext cx="5731510" cy="2731135"/>
+                    </a:xfrm>
+                    <a:prstGeom prst="rect">
+                      <a:avLst/>
+                    </a:prstGeom>
+                  </pic:spPr>
+                </pic:pic>
+              </a:graphicData>
+            </a:graphic>
+          </wp:inline>
+        </w:drawing>
+      </w:r>
+    </w:p>
+    <w:p>
+      <w:pPr>
+        <w:jc w:val="center"/>
+      </w:pPr>
+      <w:r>
+        <w:rPr>
+          <w:rFonts w:ascii="Arial" w:hAnsi="Arial" w:cs="Arial"/>
+          <w:b/>
+          <w:bCs/>
+          <w:noProof/>
+          <w:color w:val="000000"/>
+          <w:sz w:val="40"/>
+          <w:szCs w:val="40"/>
+        </w:rPr>
+        <mc:AlternateContent>
+          <mc:Choice Requires="wps">
+            <w:drawing>
+              <wp:anchor distT="0" distB="0" distL="114300" distR="114300" simplePos="0" relativeHeight="251698176" behindDoc="0" locked="0" layoutInCell="1" allowOverlap="1" wp14:anchorId="4832C47F" wp14:editId="4BEC9047">
+                <wp:simplePos x="0" y="0"/>
+                <wp:positionH relativeFrom="column">
+                  <wp:posOffset>635</wp:posOffset>
+                </wp:positionH>
+                <wp:positionV relativeFrom="paragraph">
+                  <wp:posOffset>275894</wp:posOffset>
+                </wp:positionV>
+                <wp:extent cx="5728335" cy="153035"/>
+                <wp:effectExtent l="19050" t="19050" r="24765" b="18415"/>
+                <wp:wrapNone/>
+                <wp:docPr id="2119117248" name="Rectangle 1"/>
+                <wp:cNvGraphicFramePr/>
+                <a:graphic xmlns:a="http://schemas.openxmlformats.org/drawingml/2006/main">
+                  <a:graphicData uri="http://schemas.microsoft.com/office/word/2010/wordprocessingShape">
+                    <wps:wsp>
+                      <wps:cNvSpPr/>
+                      <wps:spPr>
+                        <a:xfrm>
+                          <a:off x="0" y="0"/>
+                          <a:ext cx="5728335" cy="153035"/>
+                        </a:xfrm>
+                        <a:prstGeom prst="rect">
+                          <a:avLst/>
+                        </a:prstGeom>
+                        <a:noFill/>
+                        <a:ln w="38100" cap="flat" cmpd="sng" algn="ctr">
+                          <a:solidFill>
+                            <a:srgbClr val="C00000"/>
+                          </a:solidFill>
+                          <a:prstDash val="solid"/>
+                          <a:round/>
+                          <a:headEnd type="none" w="med" len="med"/>
+                          <a:tailEnd type="none" w="med" len="med"/>
+                        </a:ln>
+                      </wps:spPr>
+                      <wps:style>
+                        <a:lnRef idx="0">
+                          <a:scrgbClr r="0" g="0" b="0"/>
+                        </a:lnRef>
+                        <a:fillRef idx="0">
+                          <a:scrgbClr r="0" g="0" b="0"/>
+                        </a:fillRef>
+                        <a:effectRef idx="0">
+                          <a:scrgbClr r="0" g="0" b="0"/>
+                        </a:effectRef>
+                        <a:fontRef idx="minor">
+                          <a:schemeClr val="accent2"/>
+                        </a:fontRef>
+                      </wps:style>
+                      <wps:bodyPr rot="0" spcFirstLastPara="0" vertOverflow="overflow" horzOverflow="overflow" vert="horz" wrap="square" lIns="91440" tIns="45720" rIns="91440" bIns="45720" numCol="1" spcCol="0" rtlCol="0" fromWordArt="0" anchor="ctr" anchorCtr="0" forceAA="0" compatLnSpc="1">
+                        <a:prstTxWarp prst="textNoShape">
+                          <a:avLst/>
+                        </a:prstTxWarp>
+                        <a:noAutofit/>
+                      </wps:bodyPr>
+                    </wps:wsp>
+                  </a:graphicData>
+                </a:graphic>
+                <wp14:sizeRelH relativeFrom="margin">
+                  <wp14:pctWidth>0</wp14:pctWidth>
+                </wp14:sizeRelH>
+                <wp14:sizeRelV relativeFrom="margin">
+                  <wp14:pctHeight>0</wp14:pctHeight>
+                </wp14:sizeRelV>
+              </wp:anchor>
+            </w:drawing>
+          </mc:Choice>
+          <mc:Fallback>
+            <w:pict>
+              <v:rect w14:anchorId="58C31072" id="Rectangle 1" o:spid="_x0000_s1026" style="position:absolute;margin-left:.05pt;margin-top:21.7pt;width:451.05pt;height:12.05pt;z-index:251698176;visibility:visible;mso-wrap-style:square;mso-width-percent:0;mso-height-percent:0;mso-wrap-distance-left:9pt;mso-wrap-distance-top:0;mso-wrap-distance-right:9pt;mso-wrap-distance-bottom:0;mso-position-horizontal:absolute;mso-position-horizontal-relative:text;mso-position-vertical:absolute;mso-position-vertical-relative:text;mso-width-percent:0;mso-height-percent:0;mso-width-relative:margin;mso-height-relative:margin;v-text-anchor:middle" o:gfxdata="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" filled="f" strokecolor="#c00000" strokeweight="3pt">
+                <v:stroke joinstyle="round"/>
+              </v:rect>
+            </w:pict>
+          </mc:Fallback>
+        </mc:AlternateContent>
+      </w:r>
+    </w:p>
+    <w:p>
+      <w:pPr>
+        <w:jc w:val="center"/>
+      </w:pPr>
+      <w:r>
+        <w:drawing>
+          <wp:inline distT="0" distB="0" distL="0" distR="0" wp14:anchorId="36FA6153" wp14:editId="5AE849EA">
+            <wp:extent cx="5741478" cy="2194560"/>
+            <wp:effectExtent l="0" t="0" r="0" b="0"/>
+            <wp:docPr id="221573010" name="Image 1" descr="Une image contenant texte, capture d’écran, nombre, Police&#10;&#10;Description générée automatiquement"/>
+            <wp:cNvGraphicFramePr>
+              <a:graphicFrameLocks xmlns:a="http://schemas.openxmlformats.org/drawingml/2006/main" noChangeAspect="1"/>
+            </wp:cNvGraphicFramePr>
+            <a:graphic xmlns:a="http://schemas.openxmlformats.org/drawingml/2006/main">
+              <a:graphicData uri="http://schemas.openxmlformats.org/drawingml/2006/picture">
+                <pic:pic xmlns:pic="http://schemas.openxmlformats.org/drawingml/2006/picture">
+                  <pic:nvPicPr>
+                    <pic:cNvPr id="221573010" name="Image 1" descr="Une image contenant texte, capture d’écran, nombre, Police&#10;&#10;Description générée automatiquement"/>
+                    <pic:cNvPicPr/>
+                  </pic:nvPicPr>
+                  <pic:blipFill>
+                    <a:blip r:embed="rId20"/>
+                    <a:stretch>
+                      <a:fillRect/>
+                    </a:stretch>
+                  </pic:blipFill>
+                  <pic:spPr>
+                    <a:xfrm>
+                      <a:off x="0" y="0"/>
+                      <a:ext cx="5792702" cy="2214139"/>
+                    </a:xfrm>
+                    <a:prstGeom prst="rect">
+                      <a:avLst/>
+                    </a:prstGeom>
+                  </pic:spPr>
+                </pic:pic>
+              </a:graphicData>
+            </a:graphic>
+          </wp:inline>
+        </w:drawing>
+      </w:r>
+    </w:p>
+    <w:p>
+      <w:r>
+        <w:br w:type="page"/>
+      </w:r>
+    </w:p>
+    <w:p>
+      <w:pPr>
+        <w:rPr>
+          <w:rFonts w:ascii="Arial" w:hAnsi="Arial" w:cs="Arial"/>
+          <w:b/>
+          <w:bCs/>
+          <w:color w:val="000000"/>
+          <w:sz w:val="40"/>
+          <w:szCs w:val="40"/>
+        </w:rPr>
+      </w:pPr>
+      <w:r>
+        <w:rPr>
+          <w:rFonts w:ascii="Arial" w:hAnsi="Arial" w:cs="Arial"/>
+          <w:b/>
+          <w:bCs/>
+          <w:noProof/>
+          <w:color w:val="000000"/>
+          <w:sz w:val="40"/>
+          <w:szCs w:val="40"/>
+        </w:rPr>
+        <w:lastRenderedPageBreak/>
+        <mc:AlternateContent>
+          <mc:Choice Requires="wps">
+            <w:drawing>
+              <wp:anchor distT="0" distB="0" distL="114300" distR="114300" simplePos="0" relativeHeight="251700224" behindDoc="0" locked="0" layoutInCell="1" allowOverlap="1" wp14:anchorId="15C1A1FB" wp14:editId="0AD12609">
+                <wp:simplePos x="0" y="0"/>
+                <wp:positionH relativeFrom="column">
+                  <wp:posOffset>718</wp:posOffset>
+                </wp:positionH>
+                <wp:positionV relativeFrom="paragraph">
+                  <wp:posOffset>411977</wp:posOffset>
+                </wp:positionV>
+                <wp:extent cx="5728335" cy="153035"/>
+                <wp:effectExtent l="19050" t="19050" r="24765" b="18415"/>
+                <wp:wrapNone/>
+                <wp:docPr id="947154356" name="Rectangle 1"/>
+                <wp:cNvGraphicFramePr/>
+                <a:graphic xmlns:a="http://schemas.openxmlformats.org/drawingml/2006/main">
+                  <a:graphicData uri="http://schemas.microsoft.com/office/word/2010/wordprocessingShape">
+                    <wps:wsp>
+                      <wps:cNvSpPr/>
+                      <wps:spPr>
+                        <a:xfrm>
+                          <a:off x="0" y="0"/>
+                          <a:ext cx="5728335" cy="153035"/>
+                        </a:xfrm>
+                        <a:prstGeom prst="rect">
+                          <a:avLst/>
+                        </a:prstGeom>
+                        <a:noFill/>
+                        <a:ln w="38100" cap="flat" cmpd="sng" algn="ctr">
+                          <a:solidFill>
+                            <a:srgbClr val="C00000"/>
+                          </a:solidFill>
+                          <a:prstDash val="solid"/>
+                          <a:round/>
+                          <a:headEnd type="none" w="med" len="med"/>
+                          <a:tailEnd type="none" w="med" len="med"/>
+                        </a:ln>
+                      </wps:spPr>
+                      <wps:style>
+                        <a:lnRef idx="0">
+                          <a:scrgbClr r="0" g="0" b="0"/>
+                        </a:lnRef>
+                        <a:fillRef idx="0">
+                          <a:scrgbClr r="0" g="0" b="0"/>
+                        </a:fillRef>
+                        <a:effectRef idx="0">
+                          <a:scrgbClr r="0" g="0" b="0"/>
+                        </a:effectRef>
+                        <a:fontRef idx="minor">
+                          <a:schemeClr val="accent2"/>
+                        </a:fontRef>
+                      </wps:style>
+                      <wps:bodyPr rot="0" spcFirstLastPara="0" vertOverflow="overflow" horzOverflow="overflow" vert="horz" wrap="square" lIns="91440" tIns="45720" rIns="91440" bIns="45720" numCol="1" spcCol="0" rtlCol="0" fromWordArt="0" anchor="ctr" anchorCtr="0" forceAA="0" compatLnSpc="1">
+                        <a:prstTxWarp prst="textNoShape">
+                          <a:avLst/>
+                        </a:prstTxWarp>
+                        <a:noAutofit/>
+                      </wps:bodyPr>
+                    </wps:wsp>
+                  </a:graphicData>
+                </a:graphic>
+                <wp14:sizeRelH relativeFrom="margin">
+                  <wp14:pctWidth>0</wp14:pctWidth>
+                </wp14:sizeRelH>
+                <wp14:sizeRelV relativeFrom="margin">
+                  <wp14:pctHeight>0</wp14:pctHeight>
+                </wp14:sizeRelV>
+              </wp:anchor>
+            </w:drawing>
+          </mc:Choice>
+          <mc:Fallback>
+            <w:pict>
+              <v:rect w14:anchorId="51F05BEA" id="Rectangle 1" o:spid="_x0000_s1026" style="position:absolute;margin-left:.05pt;margin-top:32.45pt;width:451.05pt;height:12.05pt;z-index:251700224;visibility:visible;mso-wrap-style:square;mso-width-percent:0;mso-height-percent:0;mso-wrap-distance-left:9pt;mso-wrap-distance-top:0;mso-wrap-distance-right:9pt;mso-wrap-distance-bottom:0;mso-position-horizontal:absolute;mso-position-horizontal-relative:text;mso-position-vertical:absolute;mso-position-vertical-relative:text;mso-width-percent:0;mso-height-percent:0;mso-width-relative:margin;mso-height-relative:margin;v-text-anchor:middle" o:gfxdata="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" filled="f" strokecolor="#c00000" strokeweight="3pt">
+                <v:stroke joinstyle="round"/>
+              </v:rect>
+            </w:pict>
+          </mc:Fallback>
+        </mc:AlternateContent>
+      </w:r>
+      <w:r>
+        <w:rPr>
+          <w:rFonts w:ascii="Arial" w:hAnsi="Arial" w:cs="Arial"/>
+          <w:b/>
+          <w:bCs/>
+          <w:color w:val="000000"/>
+          <w:sz w:val="40"/>
+          <w:szCs w:val="40"/>
+        </w:rPr>
+        <w:t>Pour SSLv1.</w:t>
+      </w:r>
+      <w:proofErr w:type="gramStart"/>
+      <w:r>
+        <w:rPr>
+          <w:rFonts w:ascii="Arial" w:hAnsi="Arial" w:cs="Arial"/>
+          <w:b/>
+          <w:bCs/>
+          <w:color w:val="000000"/>
+          <w:sz w:val="40"/>
+          <w:szCs w:val="40"/>
+        </w:rPr>
+        <w:t>3</w:t>
+      </w:r>
+      <w:r>
+        <w:rPr>
+          <w:rFonts w:ascii="Arial" w:hAnsi="Arial" w:cs="Arial"/>
+          <w:b/>
+          <w:bCs/>
+          <w:color w:val="000000"/>
+          <w:sz w:val="40"/>
+          <w:szCs w:val="40"/>
+        </w:rPr>
+        <w:t>:</w:t>
+      </w:r>
+      <w:proofErr w:type="gramEnd"/>
+    </w:p>
+    <w:p>
+      <w:pPr>
+        <w:jc w:val="center"/>
+      </w:pPr>
+      <w:r>
+        <w:rPr>
+          <w:rFonts w:ascii="Arial" w:hAnsi="Arial" w:cs="Arial"/>
+          <w:b/>
+          <w:bCs/>
+          <w:noProof/>
+          <w:color w:val="000000"/>
+          <w:sz w:val="40"/>
+          <w:szCs w:val="40"/>
+        </w:rPr>
+        <mc:AlternateContent>
+          <mc:Choice Requires="wps">
+            <w:drawing>
+              <wp:anchor distT="0" distB="0" distL="114300" distR="114300" simplePos="0" relativeHeight="251706368" behindDoc="0" locked="0" layoutInCell="1" allowOverlap="1" wp14:anchorId="45BCDBD6" wp14:editId="707E8CA1">
+                <wp:simplePos x="0" y="0"/>
+                <wp:positionH relativeFrom="column">
+                  <wp:posOffset>694911</wp:posOffset>
+                </wp:positionH>
+                <wp:positionV relativeFrom="paragraph">
+                  <wp:posOffset>5950171</wp:posOffset>
+                </wp:positionV>
+                <wp:extent cx="3733966" cy="617054"/>
+                <wp:effectExtent l="19050" t="19050" r="19050" b="12065"/>
+                <wp:wrapNone/>
+                <wp:docPr id="125596798" name="Rectangle 1"/>
+                <wp:cNvGraphicFramePr/>
+                <a:graphic xmlns:a="http://schemas.openxmlformats.org/drawingml/2006/main">
+                  <a:graphicData uri="http://schemas.microsoft.com/office/word/2010/wordprocessingShape">
+                    <wps:wsp>
+                      <wps:cNvSpPr/>
+                      <wps:spPr>
+                        <a:xfrm>
+                          <a:off x="0" y="0"/>
+                          <a:ext cx="3733966" cy="617054"/>
+                        </a:xfrm>
+                        <a:prstGeom prst="rect">
+                          <a:avLst/>
+                        </a:prstGeom>
+                        <a:noFill/>
+                        <a:ln w="38100" cap="flat" cmpd="sng" algn="ctr">
+                          <a:solidFill>
+                            <a:srgbClr val="C00000"/>
+                          </a:solidFill>
+                          <a:prstDash val="solid"/>
+                          <a:round/>
+                          <a:headEnd type="none" w="med" len="med"/>
+                          <a:tailEnd type="none" w="med" len="med"/>
+                        </a:ln>
+                      </wps:spPr>
+                      <wps:style>
+                        <a:lnRef idx="0">
+                          <a:scrgbClr r="0" g="0" b="0"/>
+                        </a:lnRef>
+                        <a:fillRef idx="0">
+                          <a:scrgbClr r="0" g="0" b="0"/>
+                        </a:fillRef>
+                        <a:effectRef idx="0">
+                          <a:scrgbClr r="0" g="0" b="0"/>
+                        </a:effectRef>
+                        <a:fontRef idx="minor">
+                          <a:schemeClr val="accent2"/>
+                        </a:fontRef>
+                      </wps:style>
+                      <wps:bodyPr rot="0" spcFirstLastPara="0" vertOverflow="overflow" horzOverflow="overflow" vert="horz" wrap="square" lIns="91440" tIns="45720" rIns="91440" bIns="45720" numCol="1" spcCol="0" rtlCol="0" fromWordArt="0" anchor="ctr" anchorCtr="0" forceAA="0" compatLnSpc="1">
+                        <a:prstTxWarp prst="textNoShape">
+                          <a:avLst/>
+                        </a:prstTxWarp>
+                        <a:noAutofit/>
+                      </wps:bodyPr>
+                    </wps:wsp>
+                  </a:graphicData>
+                </a:graphic>
+                <wp14:sizeRelH relativeFrom="margin">
+                  <wp14:pctWidth>0</wp14:pctWidth>
+                </wp14:sizeRelH>
+                <wp14:sizeRelV relativeFrom="margin">
+                  <wp14:pctHeight>0</wp14:pctHeight>
+                </wp14:sizeRelV>
+              </wp:anchor>
+            </w:drawing>
+          </mc:Choice>
+          <mc:Fallback>
+            <w:pict>
+              <v:rect w14:anchorId="49DA669B" id="Rectangle 1" o:spid="_x0000_s1026" style="position:absolute;margin-left:54.7pt;margin-top:468.5pt;width:294pt;height:48.6pt;z-index:251706368;visibility:visible;mso-wrap-style:square;mso-width-percent:0;mso-height-percent:0;mso-wrap-distance-left:9pt;mso-wrap-distance-top:0;mso-wrap-distance-right:9pt;mso-wrap-distance-bottom:0;mso-position-horizontal:absolute;mso-position-horizontal-relative:text;mso-position-vertical:absolute;mso-position-vertical-relative:text;mso-width-percent:0;mso-height-percent:0;mso-width-relative:margin;mso-height-relative:margin;v-text-anchor:middle" o:gfxdata="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" filled="f" strokecolor="#c00000" strokeweight="3pt">
+                <v:stroke joinstyle="round"/>
+              </v:rect>
+            </w:pict>
+          </mc:Fallback>
+        </mc:AlternateContent>
+      </w:r>
+      <w:r>
+        <w:rPr>
+          <w:rFonts w:ascii="Arial" w:hAnsi="Arial" w:cs="Arial"/>
+          <w:b/>
+          <w:bCs/>
+          <w:noProof/>
+          <w:color w:val="000000"/>
+          <w:sz w:val="40"/>
+          <w:szCs w:val="40"/>
+        </w:rPr>
+        <mc:AlternateContent>
+          <mc:Choice Requires="wps">
+            <w:drawing>
+              <wp:anchor distT="0" distB="0" distL="114300" distR="114300" simplePos="0" relativeHeight="251704320" behindDoc="0" locked="0" layoutInCell="1" allowOverlap="1" wp14:anchorId="77950C00" wp14:editId="510D8210">
+                <wp:simplePos x="0" y="0"/>
+                <wp:positionH relativeFrom="column">
+                  <wp:posOffset>694911</wp:posOffset>
+                </wp:positionH>
+                <wp:positionV relativeFrom="paragraph">
+                  <wp:posOffset>5226602</wp:posOffset>
+                </wp:positionV>
+                <wp:extent cx="4505242" cy="147928"/>
+                <wp:effectExtent l="19050" t="19050" r="10160" b="24130"/>
+                <wp:wrapNone/>
+                <wp:docPr id="200524034" name="Rectangle 1"/>
+                <wp:cNvGraphicFramePr/>
+                <a:graphic xmlns:a="http://schemas.openxmlformats.org/drawingml/2006/main">
+                  <a:graphicData uri="http://schemas.microsoft.com/office/word/2010/wordprocessingShape">
+                    <wps:wsp>
+                      <wps:cNvSpPr/>
+                      <wps:spPr>
+                        <a:xfrm>
+                          <a:off x="0" y="0"/>
+                          <a:ext cx="4505242" cy="147928"/>
+                        </a:xfrm>
+                        <a:prstGeom prst="rect">
+                          <a:avLst/>
+                        </a:prstGeom>
+                        <a:noFill/>
+                        <a:ln w="38100" cap="flat" cmpd="sng" algn="ctr">
+                          <a:solidFill>
+                            <a:srgbClr val="C00000"/>
+                          </a:solidFill>
+                          <a:prstDash val="solid"/>
+                          <a:round/>
+                          <a:headEnd type="none" w="med" len="med"/>
+                          <a:tailEnd type="none" w="med" len="med"/>
+                        </a:ln>
+                      </wps:spPr>
+                      <wps:style>
+                        <a:lnRef idx="0">
+                          <a:scrgbClr r="0" g="0" b="0"/>
+                        </a:lnRef>
+                        <a:fillRef idx="0">
+                          <a:scrgbClr r="0" g="0" b="0"/>
+                        </a:fillRef>
+                        <a:effectRef idx="0">
+                          <a:scrgbClr r="0" g="0" b="0"/>
+                        </a:effectRef>
+                        <a:fontRef idx="minor">
+                          <a:schemeClr val="accent2"/>
+                        </a:fontRef>
+                      </wps:style>
+                      <wps:bodyPr rot="0" spcFirstLastPara="0" vertOverflow="overflow" horzOverflow="overflow" vert="horz" wrap="square" lIns="91440" tIns="45720" rIns="91440" bIns="45720" numCol="1" spcCol="0" rtlCol="0" fromWordArt="0" anchor="ctr" anchorCtr="0" forceAA="0" compatLnSpc="1">
+                        <a:prstTxWarp prst="textNoShape">
+                          <a:avLst/>
+                        </a:prstTxWarp>
+                        <a:noAutofit/>
+                      </wps:bodyPr>
+                    </wps:wsp>
+                  </a:graphicData>
+                </a:graphic>
+                <wp14:sizeRelH relativeFrom="margin">
+                  <wp14:pctWidth>0</wp14:pctWidth>
+                </wp14:sizeRelH>
+                <wp14:sizeRelV relativeFrom="margin">
+                  <wp14:pctHeight>0</wp14:pctHeight>
+                </wp14:sizeRelV>
+              </wp:anchor>
+            </w:drawing>
+          </mc:Choice>
+          <mc:Fallback>
+            <w:pict>
+              <v:rect w14:anchorId="049D7B0C" id="Rectangle 1" o:spid="_x0000_s1026" style="position:absolute;margin-left:54.7pt;margin-top:411.55pt;width:354.75pt;height:11.65pt;z-index:251704320;visibility:visible;mso-wrap-style:square;mso-width-percent:0;mso-height-percent:0;mso-wrap-distance-left:9pt;mso-wrap-distance-top:0;mso-wrap-distance-right:9pt;mso-wrap-distance-bottom:0;mso-position-horizontal:absolute;mso-position-horizontal-relative:text;mso-position-vertical:absolute;mso-position-vertical-relative:text;mso-width-percent:0;mso-height-percent:0;mso-width-relative:margin;mso-height-relative:margin;v-text-anchor:middle" o:gfxdata="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" filled="f" strokecolor="#c00000" strokeweight="3pt">
+                <v:stroke joinstyle="round"/>
+              </v:rect>
+            </w:pict>
+          </mc:Fallback>
+        </mc:AlternateContent>
+      </w:r>
+      <w:r>
+        <w:rPr>
+          <w:rFonts w:ascii="Arial" w:hAnsi="Arial" w:cs="Arial"/>
+          <w:b/>
+          <w:bCs/>
+          <w:noProof/>
+          <w:color w:val="000000"/>
+          <w:sz w:val="40"/>
+          <w:szCs w:val="40"/>
+        </w:rPr>
+        <mc:AlternateContent>
+          <mc:Choice Requires="wps">
+            <w:drawing>
+              <wp:anchor distT="0" distB="0" distL="114300" distR="114300" simplePos="0" relativeHeight="251702272" behindDoc="0" locked="0" layoutInCell="1" allowOverlap="1" wp14:anchorId="1631CDCB" wp14:editId="0723EC1D">
+                <wp:simplePos x="0" y="0"/>
+                <wp:positionH relativeFrom="column">
+                  <wp:posOffset>694386</wp:posOffset>
+                </wp:positionH>
+                <wp:positionV relativeFrom="paragraph">
+                  <wp:posOffset>3452495</wp:posOffset>
+                </wp:positionV>
+                <wp:extent cx="2755955" cy="195635"/>
+                <wp:effectExtent l="19050" t="19050" r="25400" b="13970"/>
+                <wp:wrapNone/>
+                <wp:docPr id="904243122" name="Rectangle 1"/>
+                <wp:cNvGraphicFramePr/>
+                <a:graphic xmlns:a="http://schemas.openxmlformats.org/drawingml/2006/main">
+                  <a:graphicData uri="http://schemas.microsoft.com/office/word/2010/wordprocessingShape">
+                    <wps:wsp>
+                      <wps:cNvSpPr/>
+                      <wps:spPr>
+                        <a:xfrm>
+                          <a:off x="0" y="0"/>
+                          <a:ext cx="2755955" cy="195635"/>
+                        </a:xfrm>
+                        <a:prstGeom prst="rect">
+                          <a:avLst/>
+                        </a:prstGeom>
+                        <a:noFill/>
+                        <a:ln w="38100" cap="flat" cmpd="sng" algn="ctr">
+                          <a:solidFill>
+                            <a:srgbClr val="C00000"/>
+                          </a:solidFill>
+                          <a:prstDash val="solid"/>
+                          <a:round/>
+                          <a:headEnd type="none" w="med" len="med"/>
+                          <a:tailEnd type="none" w="med" len="med"/>
+                        </a:ln>
+                      </wps:spPr>
+                      <wps:style>
+                        <a:lnRef idx="0">
+                          <a:scrgbClr r="0" g="0" b="0"/>
+                        </a:lnRef>
+                        <a:fillRef idx="0">
+                          <a:scrgbClr r="0" g="0" b="0"/>
+                        </a:fillRef>
+                        <a:effectRef idx="0">
+                          <a:scrgbClr r="0" g="0" b="0"/>
+                        </a:effectRef>
+                        <a:fontRef idx="minor">
+                          <a:schemeClr val="accent2"/>
+                        </a:fontRef>
+                      </wps:style>
+                      <wps:bodyPr rot="0" spcFirstLastPara="0" vertOverflow="overflow" horzOverflow="overflow" vert="horz" wrap="square" lIns="91440" tIns="45720" rIns="91440" bIns="45720" numCol="1" spcCol="0" rtlCol="0" fromWordArt="0" anchor="ctr" anchorCtr="0" forceAA="0" compatLnSpc="1">
+                        <a:prstTxWarp prst="textNoShape">
+                          <a:avLst/>
+                        </a:prstTxWarp>
+                        <a:noAutofit/>
+                      </wps:bodyPr>
+                    </wps:wsp>
+                  </a:graphicData>
+                </a:graphic>
+                <wp14:sizeRelH relativeFrom="margin">
+                  <wp14:pctWidth>0</wp14:pctWidth>
+                </wp14:sizeRelH>
+                <wp14:sizeRelV relativeFrom="margin">
+                  <wp14:pctHeight>0</wp14:pctHeight>
+                </wp14:sizeRelV>
+              </wp:anchor>
+            </w:drawing>
+          </mc:Choice>
+          <mc:Fallback>
+            <w:pict>
+              <v:rect w14:anchorId="382B98C6" id="Rectangle 1" o:spid="_x0000_s1026" style="position:absolute;margin-left:54.7pt;margin-top:271.85pt;width:217pt;height:15.4pt;z-index:251702272;visibility:visible;mso-wrap-style:square;mso-width-percent:0;mso-height-percent:0;mso-wrap-distance-left:9pt;mso-wrap-distance-top:0;mso-wrap-distance-right:9pt;mso-wrap-distance-bottom:0;mso-position-horizontal:absolute;mso-position-horizontal-relative:text;mso-position-vertical:absolute;mso-position-vertical-relative:text;mso-width-percent:0;mso-height-percent:0;mso-width-relative:margin;mso-height-relative:margin;v-text-anchor:middle" o:gfxdata="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" filled="f" strokecolor="#c00000" strokeweight="3pt">
+                <v:stroke joinstyle="round"/>
+              </v:rect>
+            </w:pict>
+          </mc:Fallback>
+        </mc:AlternateContent>
+      </w:r>
+      <w:r>
+        <w:drawing>
+          <wp:inline distT="0" distB="0" distL="0" distR="0" wp14:anchorId="223DA8BF" wp14:editId="283015D6">
+            <wp:extent cx="5731510" cy="7140575"/>
+            <wp:effectExtent l="0" t="0" r="2540" b="3175"/>
+            <wp:docPr id="306993767" name="Image 1" descr="Une image contenant texte, capture d’écran, nombre, logiciel&#10;&#10;Description générée automatiquement"/>
+            <wp:cNvGraphicFramePr>
+              <a:graphicFrameLocks xmlns:a="http://schemas.openxmlformats.org/drawingml/2006/main" noChangeAspect="1"/>
+            </wp:cNvGraphicFramePr>
+            <a:graphic xmlns:a="http://schemas.openxmlformats.org/drawingml/2006/main">
+              <a:graphicData uri="http://schemas.openxmlformats.org/drawingml/2006/picture">
+                <pic:pic xmlns:pic="http://schemas.openxmlformats.org/drawingml/2006/picture">
+                  <pic:nvPicPr>
+                    <pic:cNvPr id="306993767" name="Image 1" descr="Une image contenant texte, capture d’écran, nombre, logiciel&#10;&#10;Description générée automatiquement"/>
+                    <pic:cNvPicPr/>
+                  </pic:nvPicPr>
+                  <pic:blipFill>
+                    <a:blip r:embed="rId21"/>
+                    <a:stretch>
+                      <a:fillRect/>
+                    </a:stretch>
+                  </pic:blipFill>
+                  <pic:spPr>
+                    <a:xfrm>
+                      <a:off x="0" y="0"/>
+                      <a:ext cx="5731510" cy="7140575"/>
+                    </a:xfrm>
+                    <a:prstGeom prst="rect">
+                      <a:avLst/>
+                    </a:prstGeom>
+                  </pic:spPr>
+                </pic:pic>
+              </a:graphicData>
+            </a:graphic>
+          </wp:inline>
+        </w:drawing>
+      </w:r>
+    </w:p>
+    <w:p>
+      <w:pPr>
+        <w:jc w:val="center"/>
+      </w:pPr>
+    </w:p>
+    <w:p>
+      <w:pPr>
+        <w:jc w:val="center"/>
+      </w:pPr>
+    </w:p>
+    <w:p>
+      <w:pPr>
+        <w:jc w:val="center"/>
+      </w:pPr>
+      <w:r>
+        <w:rPr>
+          <w:rFonts w:ascii="Arial" w:hAnsi="Arial" w:cs="Arial"/>
+          <w:b/>
+          <w:bCs/>
+          <w:noProof/>
+          <w:color w:val="000000"/>
+          <w:sz w:val="40"/>
+          <w:szCs w:val="40"/>
+        </w:rPr>
+        <w:lastRenderedPageBreak/>
+        <mc:AlternateContent>
+          <mc:Choice Requires="wps">
+            <w:drawing>
+              <wp:anchor distT="0" distB="0" distL="114300" distR="114300" simplePos="0" relativeHeight="251708416" behindDoc="0" locked="0" layoutInCell="1" allowOverlap="1" wp14:anchorId="251C7611" wp14:editId="51670FC1">
+                <wp:simplePos x="0" y="0"/>
+                <wp:positionH relativeFrom="column">
+                  <wp:posOffset>192405</wp:posOffset>
+                </wp:positionH>
+                <wp:positionV relativeFrom="paragraph">
+                  <wp:posOffset>4114</wp:posOffset>
+                </wp:positionV>
+                <wp:extent cx="5360978" cy="146453"/>
+                <wp:effectExtent l="19050" t="19050" r="11430" b="25400"/>
+                <wp:wrapNone/>
+                <wp:docPr id="362278516" name="Rectangle 1"/>
+                <wp:cNvGraphicFramePr/>
+                <a:graphic xmlns:a="http://schemas.openxmlformats.org/drawingml/2006/main">
+                  <a:graphicData uri="http://schemas.microsoft.com/office/word/2010/wordprocessingShape">
+                    <wps:wsp>
+                      <wps:cNvSpPr/>
+                      <wps:spPr>
+                        <a:xfrm>
+                          <a:off x="0" y="0"/>
+                          <a:ext cx="5360978" cy="146453"/>
+                        </a:xfrm>
+                        <a:prstGeom prst="rect">
+                          <a:avLst/>
+                        </a:prstGeom>
+                        <a:noFill/>
+                        <a:ln w="38100" cap="flat" cmpd="sng" algn="ctr">
+                          <a:solidFill>
+                            <a:srgbClr val="C00000"/>
+                          </a:solidFill>
+                          <a:prstDash val="solid"/>
+                          <a:round/>
+                          <a:headEnd type="none" w="med" len="med"/>
+                          <a:tailEnd type="none" w="med" len="med"/>
+                        </a:ln>
+                      </wps:spPr>
+                      <wps:style>
+                        <a:lnRef idx="0">
+                          <a:scrgbClr r="0" g="0" b="0"/>
+                        </a:lnRef>
+                        <a:fillRef idx="0">
+                          <a:scrgbClr r="0" g="0" b="0"/>
+                        </a:fillRef>
+                        <a:effectRef idx="0">
+                          <a:scrgbClr r="0" g="0" b="0"/>
+                        </a:effectRef>
+                        <a:fontRef idx="minor">
+                          <a:schemeClr val="accent2"/>
+                        </a:fontRef>
+                      </wps:style>
+                      <wps:bodyPr rot="0" spcFirstLastPara="0" vertOverflow="overflow" horzOverflow="overflow" vert="horz" wrap="square" lIns="91440" tIns="45720" rIns="91440" bIns="45720" numCol="1" spcCol="0" rtlCol="0" fromWordArt="0" anchor="ctr" anchorCtr="0" forceAA="0" compatLnSpc="1">
+                        <a:prstTxWarp prst="textNoShape">
+                          <a:avLst/>
+                        </a:prstTxWarp>
+                        <a:noAutofit/>
+                      </wps:bodyPr>
+                    </wps:wsp>
+                  </a:graphicData>
+                </a:graphic>
+                <wp14:sizeRelH relativeFrom="margin">
+                  <wp14:pctWidth>0</wp14:pctWidth>
+                </wp14:sizeRelH>
+                <wp14:sizeRelV relativeFrom="margin">
+                  <wp14:pctHeight>0</wp14:pctHeight>
+                </wp14:sizeRelV>
+              </wp:anchor>
+            </w:drawing>
+          </mc:Choice>
+          <mc:Fallback>
+            <w:pict>
+              <v:rect w14:anchorId="36FCB8CA" id="Rectangle 1" o:spid="_x0000_s1026" style="position:absolute;margin-left:15.15pt;margin-top:.3pt;width:422.1pt;height:11.55pt;z-index:251708416;visibility:visible;mso-wrap-style:square;mso-width-percent:0;mso-height-percent:0;mso-wrap-distance-left:9pt;mso-wrap-distance-top:0;mso-wrap-distance-right:9pt;mso-wrap-distance-bottom:0;mso-position-horizontal:absolute;mso-position-horizontal-relative:text;mso-position-vertical:absolute;mso-position-vertical-relative:text;mso-width-percent:0;mso-height-percent:0;mso-width-relative:margin;mso-height-relative:margin;v-text-anchor:middle" o:gfxdata="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" filled="f" strokecolor="#c00000" strokeweight="3pt">
+                <v:stroke joinstyle="round"/>
+              </v:rect>
+            </w:pict>
+          </mc:Fallback>
+        </mc:AlternateContent>
+      </w:r>
+      <w:r>
+        <w:drawing>
+          <wp:inline distT="0" distB="0" distL="0" distR="0" wp14:anchorId="295F4006" wp14:editId="75078207">
+            <wp:extent cx="5384351" cy="5152445"/>
+            <wp:effectExtent l="0" t="0" r="6985" b="0"/>
+            <wp:docPr id="516977424" name="Image 1" descr="Une image contenant texte, Appareils électroniques, capture d’écran, nombre&#10;&#10;Description générée automatiquement"/>
+            <wp:cNvGraphicFramePr>
+              <a:graphicFrameLocks xmlns:a="http://schemas.openxmlformats.org/drawingml/2006/main" noChangeAspect="1"/>
+            </wp:cNvGraphicFramePr>
+            <a:graphic xmlns:a="http://schemas.openxmlformats.org/drawingml/2006/main">
+              <a:graphicData uri="http://schemas.openxmlformats.org/drawingml/2006/picture">
+                <pic:pic xmlns:pic="http://schemas.openxmlformats.org/drawingml/2006/picture">
+                  <pic:nvPicPr>
+                    <pic:cNvPr id="516977424" name="Image 1" descr="Une image contenant texte, Appareils électroniques, capture d’écran, nombre&#10;&#10;Description générée automatiquement"/>
+                    <pic:cNvPicPr/>
+                  </pic:nvPicPr>
+                  <pic:blipFill rotWithShape="1">
+                    <a:blip r:embed="rId22"/>
+                    <a:srcRect r="28970"/>
+                    <a:stretch/>
+                  </pic:blipFill>
+                  <pic:spPr bwMode="auto">
+                    <a:xfrm>
+                      <a:off x="0" y="0"/>
+                      <a:ext cx="5391785" cy="5159559"/>
+                    </a:xfrm>
+                    <a:prstGeom prst="rect">
+                      <a:avLst/>
+                    </a:prstGeom>
+                    <a:ln>
+                      <a:noFill/>
+                    </a:ln>
+                    <a:extLst>
+                      <a:ext uri="{53640926-AAD7-44D8-BBD7-CCE9431645EC}">
+                        <a14:shadowObscured xmlns:a14="http://schemas.microsoft.com/office/drawing/2010/main"/>
+                      </a:ext>
+                    </a:extLst>
+                  </pic:spPr>
+                </pic:pic>
+              </a:graphicData>
+            </a:graphic>
+          </wp:inline>
+        </w:drawing>
+      </w:r>
+    </w:p>
+    <w:p>
+      <w:pPr>
+        <w:jc w:val="center"/>
+      </w:pPr>
+      <w:r>
+        <w:rPr>
+          <w:rFonts w:ascii="Arial" w:hAnsi="Arial" w:cs="Arial"/>
+          <w:b/>
+          <w:bCs/>
+          <w:noProof/>
+          <w:color w:val="000000"/>
+          <w:sz w:val="40"/>
+          <w:szCs w:val="40"/>
+        </w:rPr>
+        <mc:AlternateContent>
+          <mc:Choice Requires="wps">
+            <w:drawing>
+              <wp:anchor distT="0" distB="0" distL="114300" distR="114300" simplePos="0" relativeHeight="251710464" behindDoc="0" locked="0" layoutInCell="1" allowOverlap="1" wp14:anchorId="4FA14A45" wp14:editId="1D17567C">
+                <wp:simplePos x="0" y="0"/>
+                <wp:positionH relativeFrom="column">
+                  <wp:posOffset>3192</wp:posOffset>
+                </wp:positionH>
+                <wp:positionV relativeFrom="paragraph">
+                  <wp:posOffset>285064</wp:posOffset>
+                </wp:positionV>
+                <wp:extent cx="5728317" cy="146453"/>
+                <wp:effectExtent l="19050" t="19050" r="25400" b="25400"/>
+                <wp:wrapNone/>
+                <wp:docPr id="2126921826" name="Rectangle 1"/>
+                <wp:cNvGraphicFramePr/>
+                <a:graphic xmlns:a="http://schemas.openxmlformats.org/drawingml/2006/main">
+                  <a:graphicData uri="http://schemas.microsoft.com/office/word/2010/wordprocessingShape">
+                    <wps:wsp>
+                      <wps:cNvSpPr/>
+                      <wps:spPr>
+                        <a:xfrm>
+                          <a:off x="0" y="0"/>
+                          <a:ext cx="5728317" cy="146453"/>
+                        </a:xfrm>
+                        <a:prstGeom prst="rect">
+                          <a:avLst/>
+                        </a:prstGeom>
+                        <a:noFill/>
+                        <a:ln w="38100" cap="flat" cmpd="sng" algn="ctr">
+                          <a:solidFill>
+                            <a:srgbClr val="C00000"/>
+                          </a:solidFill>
+                          <a:prstDash val="solid"/>
+                          <a:round/>
+                          <a:headEnd type="none" w="med" len="med"/>
+                          <a:tailEnd type="none" w="med" len="med"/>
+                        </a:ln>
+                      </wps:spPr>
+                      <wps:style>
+                        <a:lnRef idx="0">
+                          <a:scrgbClr r="0" g="0" b="0"/>
+                        </a:lnRef>
+                        <a:fillRef idx="0">
+                          <a:scrgbClr r="0" g="0" b="0"/>
+                        </a:fillRef>
+                        <a:effectRef idx="0">
+                          <a:scrgbClr r="0" g="0" b="0"/>
+                        </a:effectRef>
+                        <a:fontRef idx="minor">
+                          <a:schemeClr val="accent2"/>
+                        </a:fontRef>
+                      </wps:style>
+                      <wps:bodyPr rot="0" spcFirstLastPara="0" vertOverflow="overflow" horzOverflow="overflow" vert="horz" wrap="square" lIns="91440" tIns="45720" rIns="91440" bIns="45720" numCol="1" spcCol="0" rtlCol="0" fromWordArt="0" anchor="ctr" anchorCtr="0" forceAA="0" compatLnSpc="1">
+                        <a:prstTxWarp prst="textNoShape">
+                          <a:avLst/>
+                        </a:prstTxWarp>
+                        <a:noAutofit/>
+                      </wps:bodyPr>
+                    </wps:wsp>
+                  </a:graphicData>
+                </a:graphic>
+                <wp14:sizeRelH relativeFrom="margin">
+                  <wp14:pctWidth>0</wp14:pctWidth>
+                </wp14:sizeRelH>
+                <wp14:sizeRelV relativeFrom="margin">
+                  <wp14:pctHeight>0</wp14:pctHeight>
+                </wp14:sizeRelV>
+              </wp:anchor>
+            </w:drawing>
+          </mc:Choice>
+          <mc:Fallback>
+            <w:pict>
+              <v:rect w14:anchorId="32E9F493" id="Rectangle 1" o:spid="_x0000_s1026" style="position:absolute;margin-left:.25pt;margin-top:22.45pt;width:451.05pt;height:11.55pt;z-index:251710464;visibility:visible;mso-wrap-style:square;mso-width-percent:0;mso-height-percent:0;mso-wrap-distance-left:9pt;mso-wrap-distance-top:0;mso-wrap-distance-right:9pt;mso-wrap-distance-bottom:0;mso-position-horizontal:absolute;mso-position-horizontal-relative:text;mso-position-vertical:absolute;mso-position-vertical-relative:text;mso-width-percent:0;mso-height-percent:0;mso-width-relative:margin;mso-height-relative:margin;v-text-anchor:middle" o:gfxdata="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" filled="f" strokecolor="#c00000" strokeweight="3pt">
+                <v:stroke joinstyle="round"/>
+              </v:rect>
+            </w:pict>
+          </mc:Fallback>
+        </mc:AlternateContent>
+      </w:r>
+    </w:p>
+    <w:p>
+      <w:pPr>
+        <w:jc w:val="center"/>
+      </w:pPr>
+      <w:r>
+        <w:drawing>
+          <wp:inline distT="0" distB="0" distL="0" distR="0" wp14:anchorId="1972100F" wp14:editId="04F4E76A">
+            <wp:extent cx="5731510" cy="2667193"/>
+            <wp:effectExtent l="0" t="0" r="2540" b="0"/>
+            <wp:docPr id="1472771717" name="Image 1" descr="Une image contenant texte, Appareils électroniques, capture d’écran, affichage&#10;&#10;Description générée automatiquement"/>
+            <wp:cNvGraphicFramePr>
+              <a:graphicFrameLocks xmlns:a="http://schemas.openxmlformats.org/drawingml/2006/main" noChangeAspect="1"/>
+            </wp:cNvGraphicFramePr>
+            <a:graphic xmlns:a="http://schemas.openxmlformats.org/drawingml/2006/main">
+              <a:graphicData uri="http://schemas.openxmlformats.org/drawingml/2006/picture">
+                <pic:pic xmlns:pic="http://schemas.openxmlformats.org/drawingml/2006/picture">
+                  <pic:nvPicPr>
+                    <pic:cNvPr id="1472771717" name="Image 1" descr="Une image contenant texte, Appareils électroniques, capture d’écran, affichage&#10;&#10;Description générée automatiquement"/>
+                    <pic:cNvPicPr/>
+                  </pic:nvPicPr>
+                  <pic:blipFill rotWithShape="1">
+                    <a:blip r:embed="rId23"/>
+                    <a:srcRect t="2613"/>
+                    <a:stretch/>
+                  </pic:blipFill>
+                  <pic:spPr bwMode="auto">
+                    <a:xfrm>
+                      <a:off x="0" y="0"/>
+                      <a:ext cx="5731510" cy="2667193"/>
+                    </a:xfrm>
+                    <a:prstGeom prst="rect">
+                      <a:avLst/>
+                    </a:prstGeom>
+                    <a:ln>
+                      <a:noFill/>
+                    </a:ln>
+                    <a:extLst>
+                      <a:ext uri="{53640926-AAD7-44D8-BBD7-CCE9431645EC}">
+                        <a14:shadowObscured xmlns:a14="http://schemas.microsoft.com/office/drawing/2010/main"/>
+                      </a:ext>
+                    </a:extLst>
+                  </pic:spPr>
+                </pic:pic>
+              </a:graphicData>
+            </a:graphic>
+          </wp:inline>
+        </w:drawing>
+      </w:r>
+    </w:p>
+    <w:p>
+      <w:r>
+        <w:br w:type="page"/>
+      </w:r>
+    </w:p>
+    <w:p>
+      <w:pPr>
+        <w:jc w:val="center"/>
+      </w:pPr>
+      <w:r>
+        <w:rPr>
+          <w:rFonts w:ascii="Arial" w:hAnsi="Arial" w:cs="Arial"/>
+          <w:b/>
+          <w:bCs/>
+          <w:noProof/>
+          <w:color w:val="000000"/>
+          <w:sz w:val="40"/>
+          <w:szCs w:val="40"/>
+        </w:rPr>
+        <w:lastRenderedPageBreak/>
+        <mc:AlternateContent>
+          <mc:Choice Requires="wps">
+            <w:drawing>
+              <wp:anchor distT="0" distB="0" distL="114300" distR="114300" simplePos="0" relativeHeight="251712512" behindDoc="0" locked="0" layoutInCell="1" allowOverlap="1" wp14:anchorId="2D8A342A" wp14:editId="20896146">
+                <wp:simplePos x="0" y="0"/>
+                <wp:positionH relativeFrom="column">
+                  <wp:posOffset>2628</wp:posOffset>
+                </wp:positionH>
+                <wp:positionV relativeFrom="paragraph">
+                  <wp:posOffset>27037</wp:posOffset>
+                </wp:positionV>
+                <wp:extent cx="5728317" cy="146453"/>
+                <wp:effectExtent l="19050" t="19050" r="25400" b="25400"/>
+                <wp:wrapNone/>
+                <wp:docPr id="812303660" name="Rectangle 1"/>
+                <wp:cNvGraphicFramePr/>
+                <a:graphic xmlns:a="http://schemas.openxmlformats.org/drawingml/2006/main">
+                  <a:graphicData uri="http://schemas.microsoft.com/office/word/2010/wordprocessingShape">
+                    <wps:wsp>
+                      <wps:cNvSpPr/>
+                      <wps:spPr>
+                        <a:xfrm>
+                          <a:off x="0" y="0"/>
+                          <a:ext cx="5728317" cy="146453"/>
+                        </a:xfrm>
+                        <a:prstGeom prst="rect">
+                          <a:avLst/>
+                        </a:prstGeom>
+                        <a:noFill/>
+                        <a:ln w="38100" cap="flat" cmpd="sng" algn="ctr">
+                          <a:solidFill>
+                            <a:srgbClr val="C00000"/>
+                          </a:solidFill>
+                          <a:prstDash val="solid"/>
+                          <a:round/>
+                          <a:headEnd type="none" w="med" len="med"/>
+                          <a:tailEnd type="none" w="med" len="med"/>
+                        </a:ln>
+                      </wps:spPr>
+                      <wps:style>
+                        <a:lnRef idx="0">
+                          <a:scrgbClr r="0" g="0" b="0"/>
+                        </a:lnRef>
+                        <a:fillRef idx="0">
+                          <a:scrgbClr r="0" g="0" b="0"/>
+                        </a:fillRef>
+                        <a:effectRef idx="0">
+                          <a:scrgbClr r="0" g="0" b="0"/>
+                        </a:effectRef>
+                        <a:fontRef idx="minor">
+                          <a:schemeClr val="accent2"/>
+                        </a:fontRef>
+                      </wps:style>
+                      <wps:bodyPr rot="0" spcFirstLastPara="0" vertOverflow="overflow" horzOverflow="overflow" vert="horz" wrap="square" lIns="91440" tIns="45720" rIns="91440" bIns="45720" numCol="1" spcCol="0" rtlCol="0" fromWordArt="0" anchor="ctr" anchorCtr="0" forceAA="0" compatLnSpc="1">
+                        <a:prstTxWarp prst="textNoShape">
+                          <a:avLst/>
+                        </a:prstTxWarp>
+                        <a:noAutofit/>
+                      </wps:bodyPr>
+                    </wps:wsp>
+                  </a:graphicData>
+                </a:graphic>
+                <wp14:sizeRelH relativeFrom="margin">
+                  <wp14:pctWidth>0</wp14:pctWidth>
+                </wp14:sizeRelH>
+                <wp14:sizeRelV relativeFrom="margin">
+                  <wp14:pctHeight>0</wp14:pctHeight>
+                </wp14:sizeRelV>
+              </wp:anchor>
+            </w:drawing>
+          </mc:Choice>
+          <mc:Fallback>
+            <w:pict>
+              <v:rect w14:anchorId="34D6D520" id="Rectangle 1" o:spid="_x0000_s1026" style="position:absolute;margin-left:.2pt;margin-top:2.15pt;width:451.05pt;height:11.55pt;z-index:251712512;visibility:visible;mso-wrap-style:square;mso-width-percent:0;mso-height-percent:0;mso-wrap-distance-left:9pt;mso-wrap-distance-top:0;mso-wrap-distance-right:9pt;mso-wrap-distance-bottom:0;mso-position-horizontal:absolute;mso-position-horizontal-relative:text;mso-position-vertical:absolute;mso-position-vertical-relative:text;mso-width-percent:0;mso-height-percent:0;mso-width-relative:margin;mso-height-relative:margin;v-text-anchor:middle" o:gfxdata="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" filled="f" strokecolor="#c00000" strokeweight="3pt">
+                <v:stroke joinstyle="round"/>
+              </v:rect>
+            </w:pict>
+          </mc:Fallback>
+        </mc:AlternateContent>
+      </w:r>
+      <w:r>
+        <w:drawing>
+          <wp:inline distT="0" distB="0" distL="0" distR="0" wp14:anchorId="5659B057" wp14:editId="215B4E1F">
+            <wp:extent cx="5731510" cy="2461260"/>
+            <wp:effectExtent l="0" t="0" r="2540" b="0"/>
+            <wp:docPr id="1479355229" name="Image 1" descr="Une image contenant texte, capture d’écran, Police, nombre&#10;&#10;Description générée automatiquement"/>
+            <wp:cNvGraphicFramePr>
+              <a:graphicFrameLocks xmlns:a="http://schemas.openxmlformats.org/drawingml/2006/main" noChangeAspect="1"/>
+            </wp:cNvGraphicFramePr>
+            <a:graphic xmlns:a="http://schemas.openxmlformats.org/drawingml/2006/main">
+              <a:graphicData uri="http://schemas.openxmlformats.org/drawingml/2006/picture">
+                <pic:pic xmlns:pic="http://schemas.openxmlformats.org/drawingml/2006/picture">
+                  <pic:nvPicPr>
+                    <pic:cNvPr id="1479355229" name="Image 1" descr="Une image contenant texte, capture d’écran, Police, nombre&#10;&#10;Description générée automatiquement"/>
+                    <pic:cNvPicPr/>
+                  </pic:nvPicPr>
+                  <pic:blipFill>
+                    <a:blip r:embed="rId24"/>
+                    <a:stretch>
+                      <a:fillRect/>
+                    </a:stretch>
+                  </pic:blipFill>
+                  <pic:spPr>
+                    <a:xfrm>
+                      <a:off x="0" y="0"/>
+                      <a:ext cx="5731510" cy="2461260"/>
+                    </a:xfrm>
+                    <a:prstGeom prst="rect">
+                      <a:avLst/>
+                    </a:prstGeom>
+                  </pic:spPr>
+                </pic:pic>
+              </a:graphicData>
+            </a:graphic>
+          </wp:inline>
+        </w:drawing>
+      </w:r>
     </w:p>
     <w:sectPr>
       <w:pgSz w:w="11906" w:h="16838" w:code="9"/>
@@ -1513,6 +3900,7 @@
   <w:style w:type="paragraph" w:default="1" w:styleId="Normal">
     <w:name w:val="Normal"/>
     <w:qFormat/>
+    <w:rsid w:val="00F44124"/>
   </w:style>
   <w:style w:type="character" w:default="1" w:styleId="Policepardfaut">
     <w:name w:val="Default Paragraph Font"/>

</xml_diff>